<commit_message>
edited for final submission of project proposal
</commit_message>
<xml_diff>
--- a/GP16.docx
+++ b/GP16.docx
@@ -1,6 +1,6 @@
 
 <file path=word/document.xml><?xml version="1.0" encoding="utf-8"?>
-<w:document xmlns:wpc="http://schemas.microsoft.com/office/word/2010/wordprocessingCanvas" xmlns:mc="http://schemas.openxmlformats.org/markup-compatibility/2006" xmlns:o="urn:schemas-microsoft-com:office:office" xmlns:r="http://schemas.openxmlformats.org/officeDocument/2006/relationships" xmlns:m="http://schemas.openxmlformats.org/officeDocument/2006/math" xmlns:v="urn:schemas-microsoft-com:vml" xmlns:wp14="http://schemas.microsoft.com/office/word/2010/wordprocessingDrawing" xmlns:wp="http://schemas.openxmlformats.org/drawingml/2006/wordprocessingDrawing" xmlns:w10="urn:schemas-microsoft-com:office:word" xmlns:w="http://schemas.openxmlformats.org/wordprocessingml/2006/main" xmlns:w14="http://schemas.microsoft.com/office/word/2010/wordml" xmlns:w15="http://schemas.microsoft.com/office/word/2012/wordml" xmlns:wpg="http://schemas.microsoft.com/office/word/2010/wordprocessingGroup" xmlns:wpi="http://schemas.microsoft.com/office/word/2010/wordprocessingInk" xmlns:wne="http://schemas.microsoft.com/office/word/2006/wordml" xmlns:wps="http://schemas.microsoft.com/office/word/2010/wordprocessingShape" mc:Ignorable="w14 w15 wp14">
+<w:document xmlns:wpc="http://schemas.microsoft.com/office/word/2010/wordprocessingCanvas" xmlns:cx="http://schemas.microsoft.com/office/drawing/2014/chartex" xmlns:cx1="http://schemas.microsoft.com/office/drawing/2015/9/8/chartex" xmlns:cx2="http://schemas.microsoft.com/office/drawing/2015/10/21/chartex" xmlns:cx3="http://schemas.microsoft.com/office/drawing/2016/5/9/chartex" xmlns:cx4="http://schemas.microsoft.com/office/drawing/2016/5/10/chartex" xmlns:cx5="http://schemas.microsoft.com/office/drawing/2016/5/11/chartex" xmlns:cx6="http://schemas.microsoft.com/office/drawing/2016/5/12/chartex" xmlns:cx7="http://schemas.microsoft.com/office/drawing/2016/5/13/chartex" xmlns:cx8="http://schemas.microsoft.com/office/drawing/2016/5/14/chartex" xmlns:mc="http://schemas.openxmlformats.org/markup-compatibility/2006" xmlns:aink="http://schemas.microsoft.com/office/drawing/2016/ink" xmlns:am3d="http://schemas.microsoft.com/office/drawing/2017/model3d" xmlns:o="urn:schemas-microsoft-com:office:office" xmlns:oel="http://schemas.microsoft.com/office/2019/extlst" xmlns:r="http://schemas.openxmlformats.org/officeDocument/2006/relationships" xmlns:m="http://schemas.openxmlformats.org/officeDocument/2006/math" xmlns:v="urn:schemas-microsoft-com:vml" xmlns:wp14="http://schemas.microsoft.com/office/word/2010/wordprocessingDrawing" xmlns:wp="http://schemas.openxmlformats.org/drawingml/2006/wordprocessingDrawing" xmlns:w10="urn:schemas-microsoft-com:office:word" xmlns:w="http://schemas.openxmlformats.org/wordprocessingml/2006/main" xmlns:w14="http://schemas.microsoft.com/office/word/2010/wordml" xmlns:w15="http://schemas.microsoft.com/office/word/2012/wordml" xmlns:w16cex="http://schemas.microsoft.com/office/word/2018/wordml/cex" xmlns:w16cid="http://schemas.microsoft.com/office/word/2016/wordml/cid" xmlns:w16="http://schemas.microsoft.com/office/word/2018/wordml" xmlns:w16sdtdh="http://schemas.microsoft.com/office/word/2020/wordml/sdtdatahash" xmlns:w16se="http://schemas.microsoft.com/office/word/2015/wordml/symex" xmlns:wpg="http://schemas.microsoft.com/office/word/2010/wordprocessingGroup" xmlns:wpi="http://schemas.microsoft.com/office/word/2010/wordprocessingInk" xmlns:wne="http://schemas.microsoft.com/office/word/2006/wordml" xmlns:wps="http://schemas.microsoft.com/office/word/2010/wordprocessingShape" mc:Ignorable="w14 w15 w16se w16cid w16 w16cex w16sdtdh wp14">
   <w:body>
     <w:p>
       <w:pPr>
@@ -40,22 +40,31 @@
     </w:p>
     <w:p>
       <w:r>
-        <w:t xml:space="preserve">This application aims to streamline </w:t>
-      </w:r>
-      <w:r>
-        <w:t xml:space="preserve">a few work </w:t>
-      </w:r>
-      <w:r>
-        <w:t>process</w:t>
-      </w:r>
-      <w:r>
-        <w:t>es</w:t>
-      </w:r>
-      <w:r>
-        <w:t xml:space="preserve"> </w:t>
-      </w:r>
-      <w:r>
-        <w:t>into one centralised tool:</w:t>
+        <w:t xml:space="preserve">This application </w:t>
+      </w:r>
+      <w:r>
+        <w:t xml:space="preserve">serves as a resource management tool that </w:t>
+      </w:r>
+      <w:r>
+        <w:t xml:space="preserve">streamlines a few work processes in a manufacturing environment. The primary aim is to make sure all tasks have adequate resources allocated to it and </w:t>
+      </w:r>
+      <w:r>
+        <w:t>it can be completed before a stipulated deadline. In the long run, the tool</w:t>
+      </w:r>
+      <w:r>
+        <w:t xml:space="preserve"> also serves as a resource planner, which tracks future resource level</w:t>
+      </w:r>
+      <w:r>
+        <w:t>s</w:t>
+      </w:r>
+      <w:r>
+        <w:t xml:space="preserve"> versus the amount of scheduled work</w:t>
+      </w:r>
+      <w:r>
+        <w:t>. The main functionalities are listed below</w:t>
+      </w:r>
+      <w:r>
+        <w:t>:</w:t>
       </w:r>
     </w:p>
     <w:p>
@@ -124,7 +133,13 @@
         <w:t xml:space="preserve"> selected</w:t>
       </w:r>
       <w:r>
-        <w:t xml:space="preserve"> time period based on User input</w:t>
+        <w:t xml:space="preserve"> time</w:t>
+      </w:r>
+      <w:r>
+        <w:t>-</w:t>
+      </w:r>
+      <w:r>
+        <w:t xml:space="preserve">period </w:t>
       </w:r>
     </w:p>
     <w:p>
@@ -152,7 +167,13 @@
     </w:p>
     <w:p>
       <w:r>
-        <w:t xml:space="preserve">This will help improve productivity by being able to provide these work processes in one application, instead of multiple excel sheets to track, calculate and generate reports. </w:t>
+        <w:t>This will help improve productivity by being able to provide these work processes in one application, instead of multiple</w:t>
+      </w:r>
+      <w:r>
+        <w:t xml:space="preserve"> interlinked</w:t>
+      </w:r>
+      <w:r>
+        <w:t xml:space="preserve"> excel sheets to track, calculate and generate reports. </w:t>
       </w:r>
     </w:p>
     <w:p>
@@ -184,10 +205,13 @@
         <w:t>Key library dependencies</w:t>
       </w:r>
       <w:r>
-        <w:t xml:space="preserve"> (Preliminary)</w:t>
-      </w:r>
-      <w:r>
-        <w:t xml:space="preserve"> :</w:t>
+        <w:t xml:space="preserve"> (Preliminary</w:t>
+      </w:r>
+      <w:r>
+        <w:t>)</w:t>
+      </w:r>
+      <w:r>
+        <w:t>:</w:t>
       </w:r>
       <w:r>
         <w:t xml:space="preserve"> </w:t>
@@ -253,13 +277,7 @@
         <w:sym w:font="Wingdings" w:char="F0E0"/>
       </w:r>
       <w:r>
-        <w:t xml:space="preserve"> </w:t>
-      </w:r>
-      <w:r>
-        <w:t xml:space="preserve">For manipulation </w:t>
-      </w:r>
-      <w:r>
-        <w:t>of days, months and years</w:t>
+        <w:t xml:space="preserve"> For manipulation of days, months and years</w:t>
       </w:r>
     </w:p>
     <w:p/>
@@ -302,7 +320,11 @@
     </w:p>
     <w:p>
       <w:r>
+        <w:lastRenderedPageBreak/>
         <w:t>Option 2: Update employee records</w:t>
+      </w:r>
+      <w:r>
+        <w:t>/Update Task</w:t>
       </w:r>
     </w:p>
     <w:p>
@@ -320,6 +342,18 @@
     <w:p>
       <w:pPr>
         <w:pStyle w:val="ListParagraph"/>
+        <w:numPr>
+          <w:ilvl w:val="0"/>
+          <w:numId w:val="10"/>
+        </w:numPr>
+      </w:pPr>
+      <w:r>
+        <w:t>To update/reschedule task in the event of employee changes</w:t>
+      </w:r>
+    </w:p>
+    <w:p>
+      <w:pPr>
+        <w:pStyle w:val="ListParagraph"/>
       </w:pPr>
     </w:p>
     <w:p>
@@ -336,7 +370,6 @@
         </w:numPr>
       </w:pPr>
       <w:r>
-        <w:lastRenderedPageBreak/>
         <w:t>During job scheduling, application will check required resource of job vs available resource, if insufficient, an alert will be raised, else the job will be accepted</w:t>
       </w:r>
     </w:p>
@@ -396,7 +429,21 @@
         <w:t>Option 5: Download Data (possible to incorporate within the 4 Options as well)</w:t>
       </w:r>
     </w:p>
-    <w:p/>
+    <w:p>
+      <w:pPr>
+        <w:pStyle w:val="ListParagraph"/>
+        <w:numPr>
+          <w:ilvl w:val="0"/>
+          <w:numId w:val="14"/>
+        </w:numPr>
+      </w:pPr>
+      <w:r>
+        <w:t>Serves as an alternative to an actual database connection</w:t>
+      </w:r>
+      <w:r>
+        <w:t xml:space="preserve"> (data persistence)</w:t>
+      </w:r>
+    </w:p>
     <w:p/>
     <w:p>
       <w:pPr>
@@ -551,7 +598,13 @@
               <w:rPr>
                 <w:lang w:val="en-SG"/>
               </w:rPr>
-              <w:t>Tracking of Resource</w:t>
+              <w:t>Update</w:t>
+            </w:r>
+            <w:r>
+              <w:rPr>
+                <w:lang w:val="en-SG"/>
+              </w:rPr>
+              <w:t xml:space="preserve"> of Resource</w:t>
             </w:r>
           </w:p>
         </w:tc>
@@ -613,7 +666,25 @@
               <w:rPr>
                 <w:lang w:val="en-SG"/>
               </w:rPr>
-              <w:t>Input : [Employee ID, First Name, Last Name]</w:t>
+              <w:t>Input:</w:t>
+            </w:r>
+            <w:r>
+              <w:rPr>
+                <w:lang w:val="en-SG"/>
+              </w:rPr>
+              <w:t xml:space="preserve"> [Employee ID, First Name, Last Name</w:t>
+            </w:r>
+            <w:r>
+              <w:rPr>
+                <w:lang w:val="en-SG"/>
+              </w:rPr>
+              <w:t>, Competency</w:t>
+            </w:r>
+            <w:r>
+              <w:rPr>
+                <w:lang w:val="en-SG"/>
+              </w:rPr>
+              <w:t>]</w:t>
             </w:r>
           </w:p>
           <w:p>
@@ -632,7 +703,13 @@
               <w:rPr>
                 <w:lang w:val="en-SG"/>
               </w:rPr>
-              <w:t>To provide business leaders a view of their resource as a whole</w:t>
+              <w:t xml:space="preserve">If attrition happens, programme should alert user </w:t>
+            </w:r>
+            <w:r>
+              <w:rPr>
+                <w:lang w:val="en-SG"/>
+              </w:rPr>
+              <w:t>of all current jobs affected due to this resignation</w:t>
             </w:r>
           </w:p>
           <w:p>
@@ -702,7 +779,7 @@
               <w:rPr>
                 <w:lang w:val="en-SG"/>
               </w:rPr>
-              <w:t>Scheduling of Job/Task</w:t>
+              <w:t>Update of Task</w:t>
             </w:r>
           </w:p>
         </w:tc>
@@ -718,121 +795,19 @@
                 <w:ilvl w:val="0"/>
                 <w:numId w:val="2"/>
               </w:numPr>
-              <w:rPr>
-                <w:lang w:val="en-SG"/>
-              </w:rPr>
             </w:pPr>
             <w:r>
-              <w:rPr>
-                <w:lang w:val="en-SG"/>
-              </w:rPr>
-              <w:t>Provides the user an ability to schedule job and have an overview of what jobs is required to be completed at a certain time period</w:t>
+              <w:t>To update/reschedule task in the event of employee changes</w:t>
             </w:r>
-          </w:p>
-          <w:p>
-            <w:pPr>
-              <w:pStyle w:val="ListParagraph"/>
-              <w:ind w:left="360"/>
-              <w:rPr>
-                <w:lang w:val="en-SG"/>
-              </w:rPr>
-            </w:pPr>
-          </w:p>
-          <w:p>
-            <w:pPr>
-              <w:ind w:left="-14"/>
-              <w:rPr>
-                <w:lang w:val="en-SG"/>
-              </w:rPr>
-            </w:pPr>
-            <w:r>
-              <w:rPr>
-                <w:lang w:val="en-SG"/>
-              </w:rPr>
-              <w:t>Sample Input:</w:t>
-            </w:r>
-          </w:p>
-          <w:p>
-            <w:pPr>
-              <w:ind w:left="-14"/>
-              <w:rPr>
-                <w:lang w:val="en-SG"/>
-              </w:rPr>
-            </w:pPr>
-            <w:r>
-              <w:rPr>
-                <w:lang w:val="en-SG"/>
-              </w:rPr>
-              <w:t>Input : [Job Name, Start Date, Completion by Date, Total Cost, Resource Required]</w:t>
-            </w:r>
-          </w:p>
-          <w:p>
-            <w:pPr>
-              <w:pStyle w:val="ListParagraph"/>
-              <w:ind w:left="360"/>
-              <w:rPr>
-                <w:lang w:val="en-SG"/>
-              </w:rPr>
-            </w:pPr>
           </w:p>
           <w:p>
             <w:pPr>
               <w:pStyle w:val="ListParagraph"/>
               <w:numPr>
                 <w:ilvl w:val="0"/>
-                <w:numId w:val="2"/>
+                <w:numId w:val="1"/>
               </w:numPr>
-              <w:rPr>
-                <w:lang w:val="en-SG"/>
-              </w:rPr>
-            </w:pPr>
-            <w:r>
-              <w:rPr>
-                <w:lang w:val="en-SG"/>
-              </w:rPr>
-              <w:t>The Job scheduler should take into consideration:</w:t>
-            </w:r>
-          </w:p>
-          <w:p>
-            <w:pPr>
-              <w:pStyle w:val="ListParagraph"/>
-              <w:numPr>
-                <w:ilvl w:val="0"/>
-                <w:numId w:val="12"/>
-              </w:numPr>
-              <w:rPr>
-                <w:lang w:val="en-SG"/>
-              </w:rPr>
-            </w:pPr>
-            <w:r>
-              <w:rPr>
-                <w:lang w:val="en-SG"/>
-              </w:rPr>
-              <w:t>Available resource</w:t>
-            </w:r>
-          </w:p>
-          <w:p>
-            <w:pPr>
-              <w:pStyle w:val="ListParagraph"/>
-              <w:numPr>
-                <w:ilvl w:val="0"/>
-                <w:numId w:val="12"/>
-              </w:numPr>
-              <w:rPr>
-                <w:lang w:val="en-SG"/>
-              </w:rPr>
-            </w:pPr>
-            <w:r>
-              <w:rPr>
-                <w:lang w:val="en-SG"/>
-              </w:rPr>
-              <w:t>Job Required start and Completion date</w:t>
-            </w:r>
-          </w:p>
-          <w:p>
-            <w:pPr>
-              <w:pStyle w:val="ListParagraph"/>
-              <w:ind w:left="1080"/>
+              <w:ind w:left="346"/>
               <w:rPr>
                 <w:lang w:val="en-SG"/>
               </w:rPr>
@@ -877,7 +852,7 @@
               <w:rPr>
                 <w:lang w:val="en-SG"/>
               </w:rPr>
-              <w:t>Calculation of Key Performance Indicators (KPI)</w:t>
+              <w:t>Scheduling of Job/Task</w:t>
             </w:r>
           </w:p>
         </w:tc>
@@ -891,7 +866,7 @@
               <w:pStyle w:val="ListParagraph"/>
               <w:numPr>
                 <w:ilvl w:val="0"/>
-                <w:numId w:val="3"/>
+                <w:numId w:val="2"/>
               </w:numPr>
               <w:rPr>
                 <w:lang w:val="en-SG"/>
@@ -901,7 +876,44 @@
               <w:rPr>
                 <w:lang w:val="en-SG"/>
               </w:rPr>
-              <w:t>Provides business leaders in the company to calculate monthly/Year-to-date performances such as total spend on jobs, resource usage levels etc.</w:t>
+              <w:t>Provides the user an ability to schedule job and have an overview of what jobs is required to be completed at a certain time</w:t>
+            </w:r>
+          </w:p>
+          <w:p>
+            <w:pPr>
+              <w:pStyle w:val="ListParagraph"/>
+              <w:ind w:left="360"/>
+              <w:rPr>
+                <w:lang w:val="en-SG"/>
+              </w:rPr>
+            </w:pPr>
+          </w:p>
+          <w:p>
+            <w:pPr>
+              <w:ind w:left="-14"/>
+              <w:rPr>
+                <w:lang w:val="en-SG"/>
+              </w:rPr>
+            </w:pPr>
+            <w:r>
+              <w:rPr>
+                <w:lang w:val="en-SG"/>
+              </w:rPr>
+              <w:t>Sample Input:</w:t>
+            </w:r>
+          </w:p>
+          <w:p>
+            <w:pPr>
+              <w:ind w:left="-14"/>
+              <w:rPr>
+                <w:lang w:val="en-SG"/>
+              </w:rPr>
+            </w:pPr>
+            <w:r>
+              <w:rPr>
+                <w:lang w:val="en-SG"/>
+              </w:rPr>
+              <w:t>Input: [Job Name, Start Date, Completion by Date, Total Cost, Resource Required]</w:t>
             </w:r>
           </w:p>
           <w:p>
@@ -918,7 +930,7 @@
               <w:pStyle w:val="ListParagraph"/>
               <w:numPr>
                 <w:ilvl w:val="0"/>
-                <w:numId w:val="3"/>
+                <w:numId w:val="2"/>
               </w:numPr>
               <w:rPr>
                 <w:lang w:val="en-SG"/>
@@ -928,21 +940,49 @@
               <w:rPr>
                 <w:lang w:val="en-SG"/>
               </w:rPr>
-              <w:t>Calculation of attrition and new hiring levels in the company for better Human resource management</w:t>
+              <w:t>The Job scheduler should take into consideration:</w:t>
             </w:r>
           </w:p>
           <w:p>
             <w:pPr>
               <w:pStyle w:val="ListParagraph"/>
-              <w:rPr>
-                <w:lang w:val="en-SG"/>
-              </w:rPr>
-            </w:pPr>
+              <w:numPr>
+                <w:ilvl w:val="0"/>
+                <w:numId w:val="12"/>
+              </w:numPr>
+              <w:rPr>
+                <w:lang w:val="en-SG"/>
+              </w:rPr>
+            </w:pPr>
+            <w:r>
+              <w:rPr>
+                <w:lang w:val="en-SG"/>
+              </w:rPr>
+              <w:t>Available resource</w:t>
+            </w:r>
           </w:p>
           <w:p>
             <w:pPr>
               <w:pStyle w:val="ListParagraph"/>
-              <w:ind w:left="360"/>
+              <w:numPr>
+                <w:ilvl w:val="0"/>
+                <w:numId w:val="12"/>
+              </w:numPr>
+              <w:rPr>
+                <w:lang w:val="en-SG"/>
+              </w:rPr>
+            </w:pPr>
+            <w:r>
+              <w:rPr>
+                <w:lang w:val="en-SG"/>
+              </w:rPr>
+              <w:t>Job Required start and Completion date</w:t>
+            </w:r>
+          </w:p>
+          <w:p>
+            <w:pPr>
+              <w:pStyle w:val="ListParagraph"/>
+              <w:ind w:left="1080"/>
               <w:rPr>
                 <w:lang w:val="en-SG"/>
               </w:rPr>
@@ -987,7 +1027,7 @@
               <w:rPr>
                 <w:lang w:val="en-SG"/>
               </w:rPr>
-              <w:t>Tracking of Resource competency</w:t>
+              <w:t>Calculation of Key Performance Indicators (KPI)</w:t>
             </w:r>
           </w:p>
         </w:tc>
@@ -1001,7 +1041,7 @@
               <w:pStyle w:val="ListParagraph"/>
               <w:numPr>
                 <w:ilvl w:val="0"/>
-                <w:numId w:val="4"/>
+                <w:numId w:val="3"/>
               </w:numPr>
               <w:rPr>
                 <w:lang w:val="en-SG"/>
@@ -1011,44 +1051,7 @@
               <w:rPr>
                 <w:lang w:val="en-SG"/>
               </w:rPr>
-              <w:t>Provides business leaders a view on the areas of development required for their company by tracking the change in competency levels of their employees</w:t>
-            </w:r>
-          </w:p>
-          <w:p>
-            <w:pPr>
-              <w:pStyle w:val="ListParagraph"/>
-              <w:ind w:left="360"/>
-              <w:rPr>
-                <w:lang w:val="en-SG"/>
-              </w:rPr>
-            </w:pPr>
-          </w:p>
-          <w:p>
-            <w:pPr>
-              <w:ind w:left="-14"/>
-              <w:rPr>
-                <w:lang w:val="en-SG"/>
-              </w:rPr>
-            </w:pPr>
-            <w:r>
-              <w:rPr>
-                <w:lang w:val="en-SG"/>
-              </w:rPr>
-              <w:t>Sample Ouput:</w:t>
-            </w:r>
-          </w:p>
-          <w:p>
-            <w:pPr>
-              <w:rPr>
-                <w:lang w:val="en-SG"/>
-              </w:rPr>
-            </w:pPr>
-            <w:r>
-              <w:rPr>
-                <w:lang w:val="en-SG"/>
-              </w:rPr>
-              <w:lastRenderedPageBreak/>
-              <w:t>Output: [Employee ID, Comptency level]</w:t>
+              <w:t>Provides business leaders in the company to calculate monthly/Year-to-date performances such as total spend on jobs, resource usage levels etc.</w:t>
             </w:r>
           </w:p>
           <w:p>
@@ -1065,7 +1068,7 @@
               <w:pStyle w:val="ListParagraph"/>
               <w:numPr>
                 <w:ilvl w:val="0"/>
-                <w:numId w:val="4"/>
+                <w:numId w:val="3"/>
               </w:numPr>
               <w:rPr>
                 <w:lang w:val="en-SG"/>
@@ -1075,8 +1078,16 @@
               <w:rPr>
                 <w:lang w:val="en-SG"/>
               </w:rPr>
-              <w:t>Employees will have an instance attribute that will be updated as more time is spent on jobs</w:t>
+              <w:t>Calculation of attrition and new hiring levels in the company for better Human resource management</w:t>
             </w:r>
+          </w:p>
+          <w:p>
+            <w:pPr>
+              <w:pStyle w:val="ListParagraph"/>
+              <w:rPr>
+                <w:lang w:val="en-SG"/>
+              </w:rPr>
+            </w:pPr>
           </w:p>
           <w:p>
             <w:pPr>
@@ -1127,7 +1138,7 @@
               <w:rPr>
                 <w:lang w:val="en-SG"/>
               </w:rPr>
-              <w:t>Download database</w:t>
+              <w:t>Tracking of Resource competency</w:t>
             </w:r>
           </w:p>
         </w:tc>
@@ -1151,7 +1162,43 @@
               <w:rPr>
                 <w:lang w:val="en-SG"/>
               </w:rPr>
-              <w:t>Provides ability to download current planned jobs</w:t>
+              <w:t>Provides business leaders a view on the areas of development required for their company by tracking the change in competency levels of their employees</w:t>
+            </w:r>
+          </w:p>
+          <w:p>
+            <w:pPr>
+              <w:pStyle w:val="ListParagraph"/>
+              <w:ind w:left="360"/>
+              <w:rPr>
+                <w:lang w:val="en-SG"/>
+              </w:rPr>
+            </w:pPr>
+          </w:p>
+          <w:p>
+            <w:pPr>
+              <w:ind w:left="-14"/>
+              <w:rPr>
+                <w:lang w:val="en-SG"/>
+              </w:rPr>
+            </w:pPr>
+            <w:r>
+              <w:rPr>
+                <w:lang w:val="en-SG"/>
+              </w:rPr>
+              <w:t>Sample Output:</w:t>
+            </w:r>
+          </w:p>
+          <w:p>
+            <w:pPr>
+              <w:rPr>
+                <w:lang w:val="en-SG"/>
+              </w:rPr>
+            </w:pPr>
+            <w:r>
+              <w:rPr>
+                <w:lang w:val="en-SG"/>
+              </w:rPr>
+              <w:t>Output: [Employee ID, Competency level]</w:t>
             </w:r>
           </w:p>
           <w:p>
@@ -1178,7 +1225,7 @@
               <w:rPr>
                 <w:lang w:val="en-SG"/>
               </w:rPr>
-              <w:t>Provides ability to download current employees</w:t>
+              <w:t>Employees will have an instance attribute that will be updated as more time is spent on jobs</w:t>
             </w:r>
           </w:p>
           <w:p>
@@ -1190,6 +1237,54 @@
               </w:rPr>
             </w:pPr>
           </w:p>
+        </w:tc>
+      </w:tr>
+      <w:tr>
+        <w:tc>
+          <w:tcPr>
+            <w:tcW w:w="645" w:type="dxa"/>
+            <w:shd w:val="clear" w:color="auto" w:fill="auto"/>
+          </w:tcPr>
+          <w:p>
+            <w:pPr>
+              <w:spacing w:after="0" w:line="240" w:lineRule="auto"/>
+              <w:rPr>
+                <w:lang w:val="en-SG"/>
+              </w:rPr>
+            </w:pPr>
+            <w:r>
+              <w:rPr>
+                <w:lang w:val="en-SG"/>
+              </w:rPr>
+              <w:t>6</w:t>
+            </w:r>
+          </w:p>
+        </w:tc>
+        <w:tc>
+          <w:tcPr>
+            <w:tcW w:w="2642" w:type="dxa"/>
+            <w:shd w:val="clear" w:color="auto" w:fill="auto"/>
+          </w:tcPr>
+          <w:p>
+            <w:pPr>
+              <w:spacing w:after="0" w:line="240" w:lineRule="auto"/>
+              <w:rPr>
+                <w:lang w:val="en-SG"/>
+              </w:rPr>
+            </w:pPr>
+            <w:r>
+              <w:rPr>
+                <w:lang w:val="en-SG"/>
+              </w:rPr>
+              <w:t>Download database</w:t>
+            </w:r>
+          </w:p>
+        </w:tc>
+        <w:tc>
+          <w:tcPr>
+            <w:tcW w:w="5732" w:type="dxa"/>
+            <w:shd w:val="clear" w:color="auto" w:fill="auto"/>
+          </w:tcPr>
           <w:p>
             <w:pPr>
               <w:pStyle w:val="ListParagraph"/>
@@ -1205,6 +1300,60 @@
               <w:rPr>
                 <w:lang w:val="en-SG"/>
               </w:rPr>
+              <w:t>Provides ability to download current planned jobs</w:t>
+            </w:r>
+          </w:p>
+          <w:p>
+            <w:pPr>
+              <w:pStyle w:val="ListParagraph"/>
+              <w:ind w:left="360"/>
+              <w:rPr>
+                <w:lang w:val="en-SG"/>
+              </w:rPr>
+            </w:pPr>
+          </w:p>
+          <w:p>
+            <w:pPr>
+              <w:pStyle w:val="ListParagraph"/>
+              <w:numPr>
+                <w:ilvl w:val="0"/>
+                <w:numId w:val="4"/>
+              </w:numPr>
+              <w:rPr>
+                <w:lang w:val="en-SG"/>
+              </w:rPr>
+            </w:pPr>
+            <w:r>
+              <w:rPr>
+                <w:lang w:val="en-SG"/>
+              </w:rPr>
+              <w:t>Provides ability to download current employees</w:t>
+            </w:r>
+          </w:p>
+          <w:p>
+            <w:pPr>
+              <w:pStyle w:val="ListParagraph"/>
+              <w:ind w:left="360"/>
+              <w:rPr>
+                <w:lang w:val="en-SG"/>
+              </w:rPr>
+            </w:pPr>
+          </w:p>
+          <w:p>
+            <w:pPr>
+              <w:pStyle w:val="ListParagraph"/>
+              <w:numPr>
+                <w:ilvl w:val="0"/>
+                <w:numId w:val="4"/>
+              </w:numPr>
+              <w:rPr>
+                <w:lang w:val="en-SG"/>
+              </w:rPr>
+            </w:pPr>
+            <w:r>
+              <w:rPr>
+                <w:lang w:val="en-SG"/>
+              </w:rPr>
               <w:t>Provides ability to download KPIs</w:t>
             </w:r>
           </w:p>
@@ -1227,25 +1376,7 @@
               <w:rPr>
                 <w:lang w:val="en-SG"/>
               </w:rPr>
-              <w:t>Sample Ou</w:t>
-            </w:r>
-            <w:r>
-              <w:rPr>
-                <w:lang w:val="en-SG"/>
-              </w:rPr>
-              <w:t>put</w:t>
-            </w:r>
-            <w:r>
-              <w:rPr>
-                <w:lang w:val="en-SG"/>
-              </w:rPr>
-              <w:t>s</w:t>
-            </w:r>
-            <w:r>
-              <w:rPr>
-                <w:lang w:val="en-SG"/>
-              </w:rPr>
-              <w:t>:</w:t>
+              <w:t>Sample Outputs:</w:t>
             </w:r>
           </w:p>
           <w:p>
@@ -1264,13 +1395,7 @@
               <w:rPr>
                 <w:lang w:val="en-SG"/>
               </w:rPr>
-              <w:t xml:space="preserve"> .csv file with the required columns (eg.) for Planned Jobs : </w:t>
-            </w:r>
-            <w:r>
-              <w:rPr>
-                <w:lang w:val="en-SG"/>
-              </w:rPr>
-              <w:t>[Job Name, Start Date, Completion by Date, Total Cost, Resource Required]</w:t>
+              <w:t xml:space="preserve"> .csv file with the required columns (e.g.) for Planned Jobs: [Job Name, Start Date, Completion by Date, Total Cost, Resource Required]</w:t>
             </w:r>
           </w:p>
           <w:p>
@@ -1283,8 +1408,6 @@
             </w:pPr>
           </w:p>
         </w:tc>
-        <w:bookmarkStart w:id="0" w:name="_GoBack"/>
-        <w:bookmarkEnd w:id="0"/>
       </w:tr>
     </w:tbl>
     <w:p/>
@@ -1306,7 +1429,7 @@
 </file>
 
 <file path=word/endnotes.xml><?xml version="1.0" encoding="utf-8"?>
-<w:endnotes xmlns:wpc="http://schemas.microsoft.com/office/word/2010/wordprocessingCanvas" xmlns:mc="http://schemas.openxmlformats.org/markup-compatibility/2006" xmlns:o="urn:schemas-microsoft-com:office:office" xmlns:r="http://schemas.openxmlformats.org/officeDocument/2006/relationships" xmlns:m="http://schemas.openxmlformats.org/officeDocument/2006/math" xmlns:v="urn:schemas-microsoft-com:vml" xmlns:wp14="http://schemas.microsoft.com/office/word/2010/wordprocessingDrawing" xmlns:wp="http://schemas.openxmlformats.org/drawingml/2006/wordprocessingDrawing" xmlns:w10="urn:schemas-microsoft-com:office:word" xmlns:w="http://schemas.openxmlformats.org/wordprocessingml/2006/main" xmlns:w14="http://schemas.microsoft.com/office/word/2010/wordml" xmlns:w15="http://schemas.microsoft.com/office/word/2012/wordml" xmlns:wpg="http://schemas.microsoft.com/office/word/2010/wordprocessingGroup" xmlns:wpi="http://schemas.microsoft.com/office/word/2010/wordprocessingInk" xmlns:wne="http://schemas.microsoft.com/office/word/2006/wordml" xmlns:wps="http://schemas.microsoft.com/office/word/2010/wordprocessingShape" mc:Ignorable="w14 w15 wp14">
+<w:endnotes xmlns:wpc="http://schemas.microsoft.com/office/word/2010/wordprocessingCanvas" xmlns:cx="http://schemas.microsoft.com/office/drawing/2014/chartex" xmlns:cx1="http://schemas.microsoft.com/office/drawing/2015/9/8/chartex" xmlns:cx2="http://schemas.microsoft.com/office/drawing/2015/10/21/chartex" xmlns:cx3="http://schemas.microsoft.com/office/drawing/2016/5/9/chartex" xmlns:cx4="http://schemas.microsoft.com/office/drawing/2016/5/10/chartex" xmlns:cx5="http://schemas.microsoft.com/office/drawing/2016/5/11/chartex" xmlns:cx6="http://schemas.microsoft.com/office/drawing/2016/5/12/chartex" xmlns:cx7="http://schemas.microsoft.com/office/drawing/2016/5/13/chartex" xmlns:cx8="http://schemas.microsoft.com/office/drawing/2016/5/14/chartex" xmlns:mc="http://schemas.openxmlformats.org/markup-compatibility/2006" xmlns:aink="http://schemas.microsoft.com/office/drawing/2016/ink" xmlns:am3d="http://schemas.microsoft.com/office/drawing/2017/model3d" xmlns:o="urn:schemas-microsoft-com:office:office" xmlns:oel="http://schemas.microsoft.com/office/2019/extlst" xmlns:r="http://schemas.openxmlformats.org/officeDocument/2006/relationships" xmlns:m="http://schemas.openxmlformats.org/officeDocument/2006/math" xmlns:v="urn:schemas-microsoft-com:vml" xmlns:wp14="http://schemas.microsoft.com/office/word/2010/wordprocessingDrawing" xmlns:wp="http://schemas.openxmlformats.org/drawingml/2006/wordprocessingDrawing" xmlns:w10="urn:schemas-microsoft-com:office:word" xmlns:w="http://schemas.openxmlformats.org/wordprocessingml/2006/main" xmlns:w14="http://schemas.microsoft.com/office/word/2010/wordml" xmlns:w15="http://schemas.microsoft.com/office/word/2012/wordml" xmlns:w16cex="http://schemas.microsoft.com/office/word/2018/wordml/cex" xmlns:w16cid="http://schemas.microsoft.com/office/word/2016/wordml/cid" xmlns:w16="http://schemas.microsoft.com/office/word/2018/wordml" xmlns:w16sdtdh="http://schemas.microsoft.com/office/word/2020/wordml/sdtdatahash" xmlns:w16se="http://schemas.microsoft.com/office/word/2015/wordml/symex" xmlns:wpg="http://schemas.microsoft.com/office/word/2010/wordprocessingGroup" xmlns:wpi="http://schemas.microsoft.com/office/word/2010/wordprocessingInk" xmlns:wne="http://schemas.microsoft.com/office/word/2006/wordml" xmlns:wps="http://schemas.microsoft.com/office/word/2010/wordprocessingShape" mc:Ignorable="w14 w15 w16se w16cid w16 w16cex w16sdtdh wp14">
   <w:endnote w:type="separator" w:id="-1">
     <w:p>
       <w:pPr>
@@ -1331,7 +1454,7 @@
 </file>
 
 <file path=word/footer1.xml><?xml version="1.0" encoding="utf-8"?>
-<w:ftr xmlns:wpc="http://schemas.microsoft.com/office/word/2010/wordprocessingCanvas" xmlns:mc="http://schemas.openxmlformats.org/markup-compatibility/2006" xmlns:o="urn:schemas-microsoft-com:office:office" xmlns:r="http://schemas.openxmlformats.org/officeDocument/2006/relationships" xmlns:m="http://schemas.openxmlformats.org/officeDocument/2006/math" xmlns:v="urn:schemas-microsoft-com:vml" xmlns:wp14="http://schemas.microsoft.com/office/word/2010/wordprocessingDrawing" xmlns:wp="http://schemas.openxmlformats.org/drawingml/2006/wordprocessingDrawing" xmlns:w10="urn:schemas-microsoft-com:office:word" xmlns:w="http://schemas.openxmlformats.org/wordprocessingml/2006/main" xmlns:w14="http://schemas.microsoft.com/office/word/2010/wordml" xmlns:w15="http://schemas.microsoft.com/office/word/2012/wordml" xmlns:wpg="http://schemas.microsoft.com/office/word/2010/wordprocessingGroup" xmlns:wpi="http://schemas.microsoft.com/office/word/2010/wordprocessingInk" xmlns:wne="http://schemas.microsoft.com/office/word/2006/wordml" xmlns:wps="http://schemas.microsoft.com/office/word/2010/wordprocessingShape" mc:Ignorable="w14 w15 wp14">
+<w:ftr xmlns:wpc="http://schemas.microsoft.com/office/word/2010/wordprocessingCanvas" xmlns:cx="http://schemas.microsoft.com/office/drawing/2014/chartex" xmlns:cx1="http://schemas.microsoft.com/office/drawing/2015/9/8/chartex" xmlns:cx2="http://schemas.microsoft.com/office/drawing/2015/10/21/chartex" xmlns:cx3="http://schemas.microsoft.com/office/drawing/2016/5/9/chartex" xmlns:cx4="http://schemas.microsoft.com/office/drawing/2016/5/10/chartex" xmlns:cx5="http://schemas.microsoft.com/office/drawing/2016/5/11/chartex" xmlns:cx6="http://schemas.microsoft.com/office/drawing/2016/5/12/chartex" xmlns:cx7="http://schemas.microsoft.com/office/drawing/2016/5/13/chartex" xmlns:cx8="http://schemas.microsoft.com/office/drawing/2016/5/14/chartex" xmlns:mc="http://schemas.openxmlformats.org/markup-compatibility/2006" xmlns:aink="http://schemas.microsoft.com/office/drawing/2016/ink" xmlns:am3d="http://schemas.microsoft.com/office/drawing/2017/model3d" xmlns:o="urn:schemas-microsoft-com:office:office" xmlns:oel="http://schemas.microsoft.com/office/2019/extlst" xmlns:r="http://schemas.openxmlformats.org/officeDocument/2006/relationships" xmlns:m="http://schemas.openxmlformats.org/officeDocument/2006/math" xmlns:v="urn:schemas-microsoft-com:vml" xmlns:wp14="http://schemas.microsoft.com/office/word/2010/wordprocessingDrawing" xmlns:wp="http://schemas.openxmlformats.org/drawingml/2006/wordprocessingDrawing" xmlns:w10="urn:schemas-microsoft-com:office:word" xmlns:w="http://schemas.openxmlformats.org/wordprocessingml/2006/main" xmlns:w14="http://schemas.microsoft.com/office/word/2010/wordml" xmlns:w15="http://schemas.microsoft.com/office/word/2012/wordml" xmlns:w16cex="http://schemas.microsoft.com/office/word/2018/wordml/cex" xmlns:w16cid="http://schemas.microsoft.com/office/word/2016/wordml/cid" xmlns:w16="http://schemas.microsoft.com/office/word/2018/wordml" xmlns:w16sdtdh="http://schemas.microsoft.com/office/word/2020/wordml/sdtdatahash" xmlns:w16se="http://schemas.microsoft.com/office/word/2015/wordml/symex" xmlns:wpg="http://schemas.microsoft.com/office/word/2010/wordprocessingGroup" xmlns:wpi="http://schemas.microsoft.com/office/word/2010/wordprocessingInk" xmlns:wne="http://schemas.microsoft.com/office/word/2006/wordml" xmlns:wps="http://schemas.microsoft.com/office/word/2010/wordprocessingShape" mc:Ignorable="w14 w15 w16se w16cid w16 w16cex w16sdtdh wp14">
   <w:p>
     <w:pPr>
       <w:pStyle w:val="Footer"/>
@@ -1366,7 +1489,7 @@
 </file>
 
 <file path=word/footer2.xml><?xml version="1.0" encoding="utf-8"?>
-<w:ftr xmlns:wpc="http://schemas.microsoft.com/office/word/2010/wordprocessingCanvas" xmlns:mc="http://schemas.openxmlformats.org/markup-compatibility/2006" xmlns:o="urn:schemas-microsoft-com:office:office" xmlns:r="http://schemas.openxmlformats.org/officeDocument/2006/relationships" xmlns:m="http://schemas.openxmlformats.org/officeDocument/2006/math" xmlns:v="urn:schemas-microsoft-com:vml" xmlns:wp14="http://schemas.microsoft.com/office/word/2010/wordprocessingDrawing" xmlns:wp="http://schemas.openxmlformats.org/drawingml/2006/wordprocessingDrawing" xmlns:w10="urn:schemas-microsoft-com:office:word" xmlns:w="http://schemas.openxmlformats.org/wordprocessingml/2006/main" xmlns:w14="http://schemas.microsoft.com/office/word/2010/wordml" xmlns:w15="http://schemas.microsoft.com/office/word/2012/wordml" xmlns:wpg="http://schemas.microsoft.com/office/word/2010/wordprocessingGroup" xmlns:wpi="http://schemas.microsoft.com/office/word/2010/wordprocessingInk" xmlns:wne="http://schemas.microsoft.com/office/word/2006/wordml" xmlns:wps="http://schemas.microsoft.com/office/word/2010/wordprocessingShape" mc:Ignorable="w14 w15 wp14">
+<w:ftr xmlns:wpc="http://schemas.microsoft.com/office/word/2010/wordprocessingCanvas" xmlns:cx="http://schemas.microsoft.com/office/drawing/2014/chartex" xmlns:cx1="http://schemas.microsoft.com/office/drawing/2015/9/8/chartex" xmlns:cx2="http://schemas.microsoft.com/office/drawing/2015/10/21/chartex" xmlns:cx3="http://schemas.microsoft.com/office/drawing/2016/5/9/chartex" xmlns:cx4="http://schemas.microsoft.com/office/drawing/2016/5/10/chartex" xmlns:cx5="http://schemas.microsoft.com/office/drawing/2016/5/11/chartex" xmlns:cx6="http://schemas.microsoft.com/office/drawing/2016/5/12/chartex" xmlns:cx7="http://schemas.microsoft.com/office/drawing/2016/5/13/chartex" xmlns:cx8="http://schemas.microsoft.com/office/drawing/2016/5/14/chartex" xmlns:mc="http://schemas.openxmlformats.org/markup-compatibility/2006" xmlns:aink="http://schemas.microsoft.com/office/drawing/2016/ink" xmlns:am3d="http://schemas.microsoft.com/office/drawing/2017/model3d" xmlns:o="urn:schemas-microsoft-com:office:office" xmlns:oel="http://schemas.microsoft.com/office/2019/extlst" xmlns:r="http://schemas.openxmlformats.org/officeDocument/2006/relationships" xmlns:m="http://schemas.openxmlformats.org/officeDocument/2006/math" xmlns:v="urn:schemas-microsoft-com:vml" xmlns:wp14="http://schemas.microsoft.com/office/word/2010/wordprocessingDrawing" xmlns:wp="http://schemas.openxmlformats.org/drawingml/2006/wordprocessingDrawing" xmlns:w10="urn:schemas-microsoft-com:office:word" xmlns:w="http://schemas.openxmlformats.org/wordprocessingml/2006/main" xmlns:w14="http://schemas.microsoft.com/office/word/2010/wordml" xmlns:w15="http://schemas.microsoft.com/office/word/2012/wordml" xmlns:w16cex="http://schemas.microsoft.com/office/word/2018/wordml/cex" xmlns:w16cid="http://schemas.microsoft.com/office/word/2016/wordml/cid" xmlns:w16="http://schemas.microsoft.com/office/word/2018/wordml" xmlns:w16sdtdh="http://schemas.microsoft.com/office/word/2020/wordml/sdtdatahash" xmlns:w16se="http://schemas.microsoft.com/office/word/2015/wordml/symex" xmlns:wpg="http://schemas.microsoft.com/office/word/2010/wordprocessingGroup" xmlns:wpi="http://schemas.microsoft.com/office/word/2010/wordprocessingInk" xmlns:wne="http://schemas.microsoft.com/office/word/2006/wordml" xmlns:wps="http://schemas.microsoft.com/office/word/2010/wordprocessingShape" mc:Ignorable="w14 w15 w16se w16cid w16 w16cex w16sdtdh wp14">
   <w:p>
     <w:pPr>
       <w:pStyle w:val="Footer"/>
@@ -1401,7 +1524,7 @@
 </file>
 
 <file path=word/footer3.xml><?xml version="1.0" encoding="utf-8"?>
-<w:ftr xmlns:wpc="http://schemas.microsoft.com/office/word/2010/wordprocessingCanvas" xmlns:mc="http://schemas.openxmlformats.org/markup-compatibility/2006" xmlns:o="urn:schemas-microsoft-com:office:office" xmlns:r="http://schemas.openxmlformats.org/officeDocument/2006/relationships" xmlns:m="http://schemas.openxmlformats.org/officeDocument/2006/math" xmlns:v="urn:schemas-microsoft-com:vml" xmlns:wp14="http://schemas.microsoft.com/office/word/2010/wordprocessingDrawing" xmlns:wp="http://schemas.openxmlformats.org/drawingml/2006/wordprocessingDrawing" xmlns:w10="urn:schemas-microsoft-com:office:word" xmlns:w="http://schemas.openxmlformats.org/wordprocessingml/2006/main" xmlns:w14="http://schemas.microsoft.com/office/word/2010/wordml" xmlns:w15="http://schemas.microsoft.com/office/word/2012/wordml" xmlns:wpg="http://schemas.microsoft.com/office/word/2010/wordprocessingGroup" xmlns:wpi="http://schemas.microsoft.com/office/word/2010/wordprocessingInk" xmlns:wne="http://schemas.microsoft.com/office/word/2006/wordml" xmlns:wps="http://schemas.microsoft.com/office/word/2010/wordprocessingShape" mc:Ignorable="w14 w15 wp14">
+<w:ftr xmlns:wpc="http://schemas.microsoft.com/office/word/2010/wordprocessingCanvas" xmlns:cx="http://schemas.microsoft.com/office/drawing/2014/chartex" xmlns:cx1="http://schemas.microsoft.com/office/drawing/2015/9/8/chartex" xmlns:cx2="http://schemas.microsoft.com/office/drawing/2015/10/21/chartex" xmlns:cx3="http://schemas.microsoft.com/office/drawing/2016/5/9/chartex" xmlns:cx4="http://schemas.microsoft.com/office/drawing/2016/5/10/chartex" xmlns:cx5="http://schemas.microsoft.com/office/drawing/2016/5/11/chartex" xmlns:cx6="http://schemas.microsoft.com/office/drawing/2016/5/12/chartex" xmlns:cx7="http://schemas.microsoft.com/office/drawing/2016/5/13/chartex" xmlns:cx8="http://schemas.microsoft.com/office/drawing/2016/5/14/chartex" xmlns:mc="http://schemas.openxmlformats.org/markup-compatibility/2006" xmlns:aink="http://schemas.microsoft.com/office/drawing/2016/ink" xmlns:am3d="http://schemas.microsoft.com/office/drawing/2017/model3d" xmlns:o="urn:schemas-microsoft-com:office:office" xmlns:oel="http://schemas.microsoft.com/office/2019/extlst" xmlns:r="http://schemas.openxmlformats.org/officeDocument/2006/relationships" xmlns:m="http://schemas.openxmlformats.org/officeDocument/2006/math" xmlns:v="urn:schemas-microsoft-com:vml" xmlns:wp14="http://schemas.microsoft.com/office/word/2010/wordprocessingDrawing" xmlns:wp="http://schemas.openxmlformats.org/drawingml/2006/wordprocessingDrawing" xmlns:w10="urn:schemas-microsoft-com:office:word" xmlns:w="http://schemas.openxmlformats.org/wordprocessingml/2006/main" xmlns:w14="http://schemas.microsoft.com/office/word/2010/wordml" xmlns:w15="http://schemas.microsoft.com/office/word/2012/wordml" xmlns:w16cex="http://schemas.microsoft.com/office/word/2018/wordml/cex" xmlns:w16cid="http://schemas.microsoft.com/office/word/2016/wordml/cid" xmlns:w16="http://schemas.microsoft.com/office/word/2018/wordml" xmlns:w16sdtdh="http://schemas.microsoft.com/office/word/2020/wordml/sdtdatahash" xmlns:w16se="http://schemas.microsoft.com/office/word/2015/wordml/symex" xmlns:wpg="http://schemas.microsoft.com/office/word/2010/wordprocessingGroup" xmlns:wpi="http://schemas.microsoft.com/office/word/2010/wordprocessingInk" xmlns:wne="http://schemas.microsoft.com/office/word/2006/wordml" xmlns:wps="http://schemas.microsoft.com/office/word/2010/wordprocessingShape" mc:Ignorable="w14 w15 w16se w16cid w16 w16cex w16sdtdh wp14">
   <w:p>
     <w:pPr>
       <w:pStyle w:val="Footer"/>
@@ -1411,7 +1534,7 @@
 </file>
 
 <file path=word/footer4.xml><?xml version="1.0" encoding="utf-8"?>
-<w:ftr xmlns:wpc="http://schemas.microsoft.com/office/word/2010/wordprocessingCanvas" xmlns:mc="http://schemas.openxmlformats.org/markup-compatibility/2006" xmlns:o="urn:schemas-microsoft-com:office:office" xmlns:r="http://schemas.openxmlformats.org/officeDocument/2006/relationships" xmlns:m="http://schemas.openxmlformats.org/officeDocument/2006/math" xmlns:v="urn:schemas-microsoft-com:vml" xmlns:wp14="http://schemas.microsoft.com/office/word/2010/wordprocessingDrawing" xmlns:wp="http://schemas.openxmlformats.org/drawingml/2006/wordprocessingDrawing" xmlns:w10="urn:schemas-microsoft-com:office:word" xmlns:w="http://schemas.openxmlformats.org/wordprocessingml/2006/main" xmlns:w14="http://schemas.microsoft.com/office/word/2010/wordml" xmlns:w15="http://schemas.microsoft.com/office/word/2012/wordml" xmlns:wpg="http://schemas.microsoft.com/office/word/2010/wordprocessingGroup" xmlns:wpi="http://schemas.microsoft.com/office/word/2010/wordprocessingInk" xmlns:wne="http://schemas.microsoft.com/office/word/2006/wordml" xmlns:wps="http://schemas.microsoft.com/office/word/2010/wordprocessingShape" mc:Ignorable="w14 w15 wp14">
+<w:ftr xmlns:wpc="http://schemas.microsoft.com/office/word/2010/wordprocessingCanvas" xmlns:cx="http://schemas.microsoft.com/office/drawing/2014/chartex" xmlns:cx1="http://schemas.microsoft.com/office/drawing/2015/9/8/chartex" xmlns:cx2="http://schemas.microsoft.com/office/drawing/2015/10/21/chartex" xmlns:cx3="http://schemas.microsoft.com/office/drawing/2016/5/9/chartex" xmlns:cx4="http://schemas.microsoft.com/office/drawing/2016/5/10/chartex" xmlns:cx5="http://schemas.microsoft.com/office/drawing/2016/5/11/chartex" xmlns:cx6="http://schemas.microsoft.com/office/drawing/2016/5/12/chartex" xmlns:cx7="http://schemas.microsoft.com/office/drawing/2016/5/13/chartex" xmlns:cx8="http://schemas.microsoft.com/office/drawing/2016/5/14/chartex" xmlns:mc="http://schemas.openxmlformats.org/markup-compatibility/2006" xmlns:aink="http://schemas.microsoft.com/office/drawing/2016/ink" xmlns:am3d="http://schemas.microsoft.com/office/drawing/2017/model3d" xmlns:o="urn:schemas-microsoft-com:office:office" xmlns:oel="http://schemas.microsoft.com/office/2019/extlst" xmlns:r="http://schemas.openxmlformats.org/officeDocument/2006/relationships" xmlns:m="http://schemas.openxmlformats.org/officeDocument/2006/math" xmlns:v="urn:schemas-microsoft-com:vml" xmlns:wp14="http://schemas.microsoft.com/office/word/2010/wordprocessingDrawing" xmlns:wp="http://schemas.openxmlformats.org/drawingml/2006/wordprocessingDrawing" xmlns:w10="urn:schemas-microsoft-com:office:word" xmlns:w="http://schemas.openxmlformats.org/wordprocessingml/2006/main" xmlns:w14="http://schemas.microsoft.com/office/word/2010/wordml" xmlns:w15="http://schemas.microsoft.com/office/word/2012/wordml" xmlns:w16cex="http://schemas.microsoft.com/office/word/2018/wordml/cex" xmlns:w16cid="http://schemas.microsoft.com/office/word/2016/wordml/cid" xmlns:w16="http://schemas.microsoft.com/office/word/2018/wordml" xmlns:w16sdtdh="http://schemas.microsoft.com/office/word/2020/wordml/sdtdatahash" xmlns:w16se="http://schemas.microsoft.com/office/word/2015/wordml/symex" xmlns:wpg="http://schemas.microsoft.com/office/word/2010/wordprocessingGroup" xmlns:wpi="http://schemas.microsoft.com/office/word/2010/wordprocessingInk" xmlns:wne="http://schemas.microsoft.com/office/word/2006/wordml" xmlns:wps="http://schemas.microsoft.com/office/word/2010/wordprocessingShape" mc:Ignorable="w14 w15 w16se w16cid w16 w16cex w16sdtdh wp14">
   <w:p>
     <w:pPr>
       <w:pStyle w:val="Footer"/>
@@ -1421,7 +1544,7 @@
 </file>
 
 <file path=word/footer5.xml><?xml version="1.0" encoding="utf-8"?>
-<w:ftr xmlns:wpc="http://schemas.microsoft.com/office/word/2010/wordprocessingCanvas" xmlns:mc="http://schemas.openxmlformats.org/markup-compatibility/2006" xmlns:o="urn:schemas-microsoft-com:office:office" xmlns:r="http://schemas.openxmlformats.org/officeDocument/2006/relationships" xmlns:m="http://schemas.openxmlformats.org/officeDocument/2006/math" xmlns:v="urn:schemas-microsoft-com:vml" xmlns:wp14="http://schemas.microsoft.com/office/word/2010/wordprocessingDrawing" xmlns:wp="http://schemas.openxmlformats.org/drawingml/2006/wordprocessingDrawing" xmlns:w10="urn:schemas-microsoft-com:office:word" xmlns:w="http://schemas.openxmlformats.org/wordprocessingml/2006/main" xmlns:w14="http://schemas.microsoft.com/office/word/2010/wordml" xmlns:w15="http://schemas.microsoft.com/office/word/2012/wordml" xmlns:wpg="http://schemas.microsoft.com/office/word/2010/wordprocessingGroup" xmlns:wpi="http://schemas.microsoft.com/office/word/2010/wordprocessingInk" xmlns:wne="http://schemas.microsoft.com/office/word/2006/wordml" xmlns:wps="http://schemas.microsoft.com/office/word/2010/wordprocessingShape" mc:Ignorable="w14 w15 wp14">
+<w:ftr xmlns:wpc="http://schemas.microsoft.com/office/word/2010/wordprocessingCanvas" xmlns:cx="http://schemas.microsoft.com/office/drawing/2014/chartex" xmlns:cx1="http://schemas.microsoft.com/office/drawing/2015/9/8/chartex" xmlns:cx2="http://schemas.microsoft.com/office/drawing/2015/10/21/chartex" xmlns:cx3="http://schemas.microsoft.com/office/drawing/2016/5/9/chartex" xmlns:cx4="http://schemas.microsoft.com/office/drawing/2016/5/10/chartex" xmlns:cx5="http://schemas.microsoft.com/office/drawing/2016/5/11/chartex" xmlns:cx6="http://schemas.microsoft.com/office/drawing/2016/5/12/chartex" xmlns:cx7="http://schemas.microsoft.com/office/drawing/2016/5/13/chartex" xmlns:cx8="http://schemas.microsoft.com/office/drawing/2016/5/14/chartex" xmlns:mc="http://schemas.openxmlformats.org/markup-compatibility/2006" xmlns:aink="http://schemas.microsoft.com/office/drawing/2016/ink" xmlns:am3d="http://schemas.microsoft.com/office/drawing/2017/model3d" xmlns:o="urn:schemas-microsoft-com:office:office" xmlns:oel="http://schemas.microsoft.com/office/2019/extlst" xmlns:r="http://schemas.openxmlformats.org/officeDocument/2006/relationships" xmlns:m="http://schemas.openxmlformats.org/officeDocument/2006/math" xmlns:v="urn:schemas-microsoft-com:vml" xmlns:wp14="http://schemas.microsoft.com/office/word/2010/wordprocessingDrawing" xmlns:wp="http://schemas.openxmlformats.org/drawingml/2006/wordprocessingDrawing" xmlns:w10="urn:schemas-microsoft-com:office:word" xmlns:w="http://schemas.openxmlformats.org/wordprocessingml/2006/main" xmlns:w14="http://schemas.microsoft.com/office/word/2010/wordml" xmlns:w15="http://schemas.microsoft.com/office/word/2012/wordml" xmlns:w16cex="http://schemas.microsoft.com/office/word/2018/wordml/cex" xmlns:w16cid="http://schemas.microsoft.com/office/word/2016/wordml/cid" xmlns:w16="http://schemas.microsoft.com/office/word/2018/wordml" xmlns:w16sdtdh="http://schemas.microsoft.com/office/word/2020/wordml/sdtdatahash" xmlns:w16se="http://schemas.microsoft.com/office/word/2015/wordml/symex" xmlns:wpg="http://schemas.microsoft.com/office/word/2010/wordprocessingGroup" xmlns:wpi="http://schemas.microsoft.com/office/word/2010/wordprocessingInk" xmlns:wne="http://schemas.microsoft.com/office/word/2006/wordml" xmlns:wps="http://schemas.microsoft.com/office/word/2010/wordprocessingShape" mc:Ignorable="w14 w15 w16se w16cid w16 w16cex w16sdtdh wp14">
   <w:p>
     <w:pPr>
       <w:pStyle w:val="Footer"/>
@@ -1431,7 +1554,7 @@
 </file>
 
 <file path=word/footnotes.xml><?xml version="1.0" encoding="utf-8"?>
-<w:footnotes xmlns:wpc="http://schemas.microsoft.com/office/word/2010/wordprocessingCanvas" xmlns:mc="http://schemas.openxmlformats.org/markup-compatibility/2006" xmlns:o="urn:schemas-microsoft-com:office:office" xmlns:r="http://schemas.openxmlformats.org/officeDocument/2006/relationships" xmlns:m="http://schemas.openxmlformats.org/officeDocument/2006/math" xmlns:v="urn:schemas-microsoft-com:vml" xmlns:wp14="http://schemas.microsoft.com/office/word/2010/wordprocessingDrawing" xmlns:wp="http://schemas.openxmlformats.org/drawingml/2006/wordprocessingDrawing" xmlns:w10="urn:schemas-microsoft-com:office:word" xmlns:w="http://schemas.openxmlformats.org/wordprocessingml/2006/main" xmlns:w14="http://schemas.microsoft.com/office/word/2010/wordml" xmlns:w15="http://schemas.microsoft.com/office/word/2012/wordml" xmlns:wpg="http://schemas.microsoft.com/office/word/2010/wordprocessingGroup" xmlns:wpi="http://schemas.microsoft.com/office/word/2010/wordprocessingInk" xmlns:wne="http://schemas.microsoft.com/office/word/2006/wordml" xmlns:wps="http://schemas.microsoft.com/office/word/2010/wordprocessingShape" mc:Ignorable="w14 w15 wp14">
+<w:footnotes xmlns:wpc="http://schemas.microsoft.com/office/word/2010/wordprocessingCanvas" xmlns:cx="http://schemas.microsoft.com/office/drawing/2014/chartex" xmlns:cx1="http://schemas.microsoft.com/office/drawing/2015/9/8/chartex" xmlns:cx2="http://schemas.microsoft.com/office/drawing/2015/10/21/chartex" xmlns:cx3="http://schemas.microsoft.com/office/drawing/2016/5/9/chartex" xmlns:cx4="http://schemas.microsoft.com/office/drawing/2016/5/10/chartex" xmlns:cx5="http://schemas.microsoft.com/office/drawing/2016/5/11/chartex" xmlns:cx6="http://schemas.microsoft.com/office/drawing/2016/5/12/chartex" xmlns:cx7="http://schemas.microsoft.com/office/drawing/2016/5/13/chartex" xmlns:cx8="http://schemas.microsoft.com/office/drawing/2016/5/14/chartex" xmlns:mc="http://schemas.openxmlformats.org/markup-compatibility/2006" xmlns:aink="http://schemas.microsoft.com/office/drawing/2016/ink" xmlns:am3d="http://schemas.microsoft.com/office/drawing/2017/model3d" xmlns:o="urn:schemas-microsoft-com:office:office" xmlns:oel="http://schemas.microsoft.com/office/2019/extlst" xmlns:r="http://schemas.openxmlformats.org/officeDocument/2006/relationships" xmlns:m="http://schemas.openxmlformats.org/officeDocument/2006/math" xmlns:v="urn:schemas-microsoft-com:vml" xmlns:wp14="http://schemas.microsoft.com/office/word/2010/wordprocessingDrawing" xmlns:wp="http://schemas.openxmlformats.org/drawingml/2006/wordprocessingDrawing" xmlns:w10="urn:schemas-microsoft-com:office:word" xmlns:w="http://schemas.openxmlformats.org/wordprocessingml/2006/main" xmlns:w14="http://schemas.microsoft.com/office/word/2010/wordml" xmlns:w15="http://schemas.microsoft.com/office/word/2012/wordml" xmlns:w16cex="http://schemas.microsoft.com/office/word/2018/wordml/cex" xmlns:w16cid="http://schemas.microsoft.com/office/word/2016/wordml/cid" xmlns:w16="http://schemas.microsoft.com/office/word/2018/wordml" xmlns:w16sdtdh="http://schemas.microsoft.com/office/word/2020/wordml/sdtdatahash" xmlns:w16se="http://schemas.microsoft.com/office/word/2015/wordml/symex" xmlns:wpg="http://schemas.microsoft.com/office/word/2010/wordprocessingGroup" xmlns:wpi="http://schemas.microsoft.com/office/word/2010/wordprocessingInk" xmlns:wne="http://schemas.microsoft.com/office/word/2006/wordml" xmlns:wps="http://schemas.microsoft.com/office/word/2010/wordprocessingShape" mc:Ignorable="w14 w15 w16se w16cid w16 w16cex w16sdtdh wp14">
   <w:footnote w:type="separator" w:id="-1">
     <w:p>
       <w:pPr>
@@ -1456,7 +1579,7 @@
 </file>
 
 <file path=word/header1.xml><?xml version="1.0" encoding="utf-8"?>
-<w:hdr xmlns:wpc="http://schemas.microsoft.com/office/word/2010/wordprocessingCanvas" xmlns:mc="http://schemas.openxmlformats.org/markup-compatibility/2006" xmlns:o="urn:schemas-microsoft-com:office:office" xmlns:r="http://schemas.openxmlformats.org/officeDocument/2006/relationships" xmlns:m="http://schemas.openxmlformats.org/officeDocument/2006/math" xmlns:v="urn:schemas-microsoft-com:vml" xmlns:wp14="http://schemas.microsoft.com/office/word/2010/wordprocessingDrawing" xmlns:wp="http://schemas.openxmlformats.org/drawingml/2006/wordprocessingDrawing" xmlns:w10="urn:schemas-microsoft-com:office:word" xmlns:w="http://schemas.openxmlformats.org/wordprocessingml/2006/main" xmlns:w14="http://schemas.microsoft.com/office/word/2010/wordml" xmlns:w15="http://schemas.microsoft.com/office/word/2012/wordml" xmlns:wpg="http://schemas.microsoft.com/office/word/2010/wordprocessingGroup" xmlns:wpi="http://schemas.microsoft.com/office/word/2010/wordprocessingInk" xmlns:wne="http://schemas.microsoft.com/office/word/2006/wordml" xmlns:wps="http://schemas.microsoft.com/office/word/2010/wordprocessingShape" mc:Ignorable="w14 w15 wp14">
+<w:hdr xmlns:wpc="http://schemas.microsoft.com/office/word/2010/wordprocessingCanvas" xmlns:cx="http://schemas.microsoft.com/office/drawing/2014/chartex" xmlns:cx1="http://schemas.microsoft.com/office/drawing/2015/9/8/chartex" xmlns:cx2="http://schemas.microsoft.com/office/drawing/2015/10/21/chartex" xmlns:cx3="http://schemas.microsoft.com/office/drawing/2016/5/9/chartex" xmlns:cx4="http://schemas.microsoft.com/office/drawing/2016/5/10/chartex" xmlns:cx5="http://schemas.microsoft.com/office/drawing/2016/5/11/chartex" xmlns:cx6="http://schemas.microsoft.com/office/drawing/2016/5/12/chartex" xmlns:cx7="http://schemas.microsoft.com/office/drawing/2016/5/13/chartex" xmlns:cx8="http://schemas.microsoft.com/office/drawing/2016/5/14/chartex" xmlns:mc="http://schemas.openxmlformats.org/markup-compatibility/2006" xmlns:aink="http://schemas.microsoft.com/office/drawing/2016/ink" xmlns:am3d="http://schemas.microsoft.com/office/drawing/2017/model3d" xmlns:o="urn:schemas-microsoft-com:office:office" xmlns:oel="http://schemas.microsoft.com/office/2019/extlst" xmlns:r="http://schemas.openxmlformats.org/officeDocument/2006/relationships" xmlns:m="http://schemas.openxmlformats.org/officeDocument/2006/math" xmlns:v="urn:schemas-microsoft-com:vml" xmlns:wp14="http://schemas.microsoft.com/office/word/2010/wordprocessingDrawing" xmlns:wp="http://schemas.openxmlformats.org/drawingml/2006/wordprocessingDrawing" xmlns:w10="urn:schemas-microsoft-com:office:word" xmlns:w="http://schemas.openxmlformats.org/wordprocessingml/2006/main" xmlns:w14="http://schemas.microsoft.com/office/word/2010/wordml" xmlns:w15="http://schemas.microsoft.com/office/word/2012/wordml" xmlns:w16cex="http://schemas.microsoft.com/office/word/2018/wordml/cex" xmlns:w16cid="http://schemas.microsoft.com/office/word/2016/wordml/cid" xmlns:w16="http://schemas.microsoft.com/office/word/2018/wordml" xmlns:w16sdtdh="http://schemas.microsoft.com/office/word/2020/wordml/sdtdatahash" xmlns:w16se="http://schemas.microsoft.com/office/word/2015/wordml/symex" xmlns:wpg="http://schemas.microsoft.com/office/word/2010/wordprocessingGroup" xmlns:wpi="http://schemas.microsoft.com/office/word/2010/wordprocessingInk" xmlns:wne="http://schemas.microsoft.com/office/word/2006/wordml" xmlns:wps="http://schemas.microsoft.com/office/word/2010/wordprocessingShape" mc:Ignorable="w14 w15 w16se w16cid w16 w16cex w16sdtdh wp14">
   <w:p>
     <w:pPr>
       <w:pStyle w:val="Header"/>
@@ -1469,7 +1592,7 @@
 </file>
 
 <file path=word/header2.xml><?xml version="1.0" encoding="utf-8"?>
-<w:hdr xmlns:wpc="http://schemas.microsoft.com/office/word/2010/wordprocessingCanvas" xmlns:mc="http://schemas.openxmlformats.org/markup-compatibility/2006" xmlns:o="urn:schemas-microsoft-com:office:office" xmlns:r="http://schemas.openxmlformats.org/officeDocument/2006/relationships" xmlns:m="http://schemas.openxmlformats.org/officeDocument/2006/math" xmlns:v="urn:schemas-microsoft-com:vml" xmlns:wp14="http://schemas.microsoft.com/office/word/2010/wordprocessingDrawing" xmlns:wp="http://schemas.openxmlformats.org/drawingml/2006/wordprocessingDrawing" xmlns:w10="urn:schemas-microsoft-com:office:word" xmlns:w="http://schemas.openxmlformats.org/wordprocessingml/2006/main" xmlns:w14="http://schemas.microsoft.com/office/word/2010/wordml" xmlns:w15="http://schemas.microsoft.com/office/word/2012/wordml" xmlns:wpg="http://schemas.microsoft.com/office/word/2010/wordprocessingGroup" xmlns:wpi="http://schemas.microsoft.com/office/word/2010/wordprocessingInk" xmlns:wne="http://schemas.microsoft.com/office/word/2006/wordml" xmlns:wps="http://schemas.microsoft.com/office/word/2010/wordprocessingShape" mc:Ignorable="w14 w15 wp14">
+<w:hdr xmlns:wpc="http://schemas.microsoft.com/office/word/2010/wordprocessingCanvas" xmlns:cx="http://schemas.microsoft.com/office/drawing/2014/chartex" xmlns:cx1="http://schemas.microsoft.com/office/drawing/2015/9/8/chartex" xmlns:cx2="http://schemas.microsoft.com/office/drawing/2015/10/21/chartex" xmlns:cx3="http://schemas.microsoft.com/office/drawing/2016/5/9/chartex" xmlns:cx4="http://schemas.microsoft.com/office/drawing/2016/5/10/chartex" xmlns:cx5="http://schemas.microsoft.com/office/drawing/2016/5/11/chartex" xmlns:cx6="http://schemas.microsoft.com/office/drawing/2016/5/12/chartex" xmlns:cx7="http://schemas.microsoft.com/office/drawing/2016/5/13/chartex" xmlns:cx8="http://schemas.microsoft.com/office/drawing/2016/5/14/chartex" xmlns:mc="http://schemas.openxmlformats.org/markup-compatibility/2006" xmlns:aink="http://schemas.microsoft.com/office/drawing/2016/ink" xmlns:am3d="http://schemas.microsoft.com/office/drawing/2017/model3d" xmlns:o="urn:schemas-microsoft-com:office:office" xmlns:oel="http://schemas.microsoft.com/office/2019/extlst" xmlns:r="http://schemas.openxmlformats.org/officeDocument/2006/relationships" xmlns:m="http://schemas.openxmlformats.org/officeDocument/2006/math" xmlns:v="urn:schemas-microsoft-com:vml" xmlns:wp14="http://schemas.microsoft.com/office/word/2010/wordprocessingDrawing" xmlns:wp="http://schemas.openxmlformats.org/drawingml/2006/wordprocessingDrawing" xmlns:w10="urn:schemas-microsoft-com:office:word" xmlns:w="http://schemas.openxmlformats.org/wordprocessingml/2006/main" xmlns:w14="http://schemas.microsoft.com/office/word/2010/wordml" xmlns:w15="http://schemas.microsoft.com/office/word/2012/wordml" xmlns:w16cex="http://schemas.microsoft.com/office/word/2018/wordml/cex" xmlns:w16cid="http://schemas.microsoft.com/office/word/2016/wordml/cid" xmlns:w16="http://schemas.microsoft.com/office/word/2018/wordml" xmlns:w16sdtdh="http://schemas.microsoft.com/office/word/2020/wordml/sdtdatahash" xmlns:w16se="http://schemas.microsoft.com/office/word/2015/wordml/symex" xmlns:wpg="http://schemas.microsoft.com/office/word/2010/wordprocessingGroup" xmlns:wpi="http://schemas.microsoft.com/office/word/2010/wordprocessingInk" xmlns:wne="http://schemas.microsoft.com/office/word/2006/wordml" xmlns:wps="http://schemas.microsoft.com/office/word/2010/wordprocessingShape" mc:Ignorable="w14 w15 w16se w16cid w16 w16cex w16sdtdh wp14">
   <w:tbl>
     <w:tblPr>
       <w:tblW w:w="9245" w:type="dxa"/>
@@ -2339,7 +2462,7 @@
 </file>
 
 <file path=word/header3.xml><?xml version="1.0" encoding="utf-8"?>
-<w:hdr xmlns:wpc="http://schemas.microsoft.com/office/word/2010/wordprocessingCanvas" xmlns:mc="http://schemas.openxmlformats.org/markup-compatibility/2006" xmlns:o="urn:schemas-microsoft-com:office:office" xmlns:r="http://schemas.openxmlformats.org/officeDocument/2006/relationships" xmlns:m="http://schemas.openxmlformats.org/officeDocument/2006/math" xmlns:v="urn:schemas-microsoft-com:vml" xmlns:wp14="http://schemas.microsoft.com/office/word/2010/wordprocessingDrawing" xmlns:wp="http://schemas.openxmlformats.org/drawingml/2006/wordprocessingDrawing" xmlns:w10="urn:schemas-microsoft-com:office:word" xmlns:w="http://schemas.openxmlformats.org/wordprocessingml/2006/main" xmlns:w14="http://schemas.microsoft.com/office/word/2010/wordml" xmlns:w15="http://schemas.microsoft.com/office/word/2012/wordml" xmlns:wpg="http://schemas.microsoft.com/office/word/2010/wordprocessingGroup" xmlns:wpi="http://schemas.microsoft.com/office/word/2010/wordprocessingInk" xmlns:wne="http://schemas.microsoft.com/office/word/2006/wordml" xmlns:wps="http://schemas.microsoft.com/office/word/2010/wordprocessingShape" mc:Ignorable="w14 w15 wp14">
+<w:hdr xmlns:wpc="http://schemas.microsoft.com/office/word/2010/wordprocessingCanvas" xmlns:cx="http://schemas.microsoft.com/office/drawing/2014/chartex" xmlns:cx1="http://schemas.microsoft.com/office/drawing/2015/9/8/chartex" xmlns:cx2="http://schemas.microsoft.com/office/drawing/2015/10/21/chartex" xmlns:cx3="http://schemas.microsoft.com/office/drawing/2016/5/9/chartex" xmlns:cx4="http://schemas.microsoft.com/office/drawing/2016/5/10/chartex" xmlns:cx5="http://schemas.microsoft.com/office/drawing/2016/5/11/chartex" xmlns:cx6="http://schemas.microsoft.com/office/drawing/2016/5/12/chartex" xmlns:cx7="http://schemas.microsoft.com/office/drawing/2016/5/13/chartex" xmlns:cx8="http://schemas.microsoft.com/office/drawing/2016/5/14/chartex" xmlns:mc="http://schemas.openxmlformats.org/markup-compatibility/2006" xmlns:aink="http://schemas.microsoft.com/office/drawing/2016/ink" xmlns:am3d="http://schemas.microsoft.com/office/drawing/2017/model3d" xmlns:o="urn:schemas-microsoft-com:office:office" xmlns:oel="http://schemas.microsoft.com/office/2019/extlst" xmlns:r="http://schemas.openxmlformats.org/officeDocument/2006/relationships" xmlns:m="http://schemas.openxmlformats.org/officeDocument/2006/math" xmlns:v="urn:schemas-microsoft-com:vml" xmlns:wp14="http://schemas.microsoft.com/office/word/2010/wordprocessingDrawing" xmlns:wp="http://schemas.openxmlformats.org/drawingml/2006/wordprocessingDrawing" xmlns:w10="urn:schemas-microsoft-com:office:word" xmlns:w="http://schemas.openxmlformats.org/wordprocessingml/2006/main" xmlns:w14="http://schemas.microsoft.com/office/word/2010/wordml" xmlns:w15="http://schemas.microsoft.com/office/word/2012/wordml" xmlns:w16cex="http://schemas.microsoft.com/office/word/2018/wordml/cex" xmlns:w16cid="http://schemas.microsoft.com/office/word/2016/wordml/cid" xmlns:w16="http://schemas.microsoft.com/office/word/2018/wordml" xmlns:w16sdtdh="http://schemas.microsoft.com/office/word/2020/wordml/sdtdatahash" xmlns:w16se="http://schemas.microsoft.com/office/word/2015/wordml/symex" xmlns:wpg="http://schemas.microsoft.com/office/word/2010/wordprocessingGroup" xmlns:wpi="http://schemas.microsoft.com/office/word/2010/wordprocessingInk" xmlns:wne="http://schemas.microsoft.com/office/word/2006/wordml" xmlns:wps="http://schemas.microsoft.com/office/word/2010/wordprocessingShape" mc:Ignorable="w14 w15 w16se w16cid w16 w16cex w16sdtdh wp14">
   <w:p>
     <w:pPr>
       <w:pStyle w:val="Header"/>
@@ -2349,7 +2472,7 @@
 </file>
 
 <file path=word/header4.xml><?xml version="1.0" encoding="utf-8"?>
-<w:hdr xmlns:wpc="http://schemas.microsoft.com/office/word/2010/wordprocessingCanvas" xmlns:mc="http://schemas.openxmlformats.org/markup-compatibility/2006" xmlns:o="urn:schemas-microsoft-com:office:office" xmlns:r="http://schemas.openxmlformats.org/officeDocument/2006/relationships" xmlns:m="http://schemas.openxmlformats.org/officeDocument/2006/math" xmlns:v="urn:schemas-microsoft-com:vml" xmlns:wp14="http://schemas.microsoft.com/office/word/2010/wordprocessingDrawing" xmlns:wp="http://schemas.openxmlformats.org/drawingml/2006/wordprocessingDrawing" xmlns:w10="urn:schemas-microsoft-com:office:word" xmlns:w="http://schemas.openxmlformats.org/wordprocessingml/2006/main" xmlns:w14="http://schemas.microsoft.com/office/word/2010/wordml" xmlns:w15="http://schemas.microsoft.com/office/word/2012/wordml" xmlns:wpg="http://schemas.microsoft.com/office/word/2010/wordprocessingGroup" xmlns:wpi="http://schemas.microsoft.com/office/word/2010/wordprocessingInk" xmlns:wne="http://schemas.microsoft.com/office/word/2006/wordml" xmlns:wps="http://schemas.microsoft.com/office/word/2010/wordprocessingShape" mc:Ignorable="w14 w15 wp14">
+<w:hdr xmlns:wpc="http://schemas.microsoft.com/office/word/2010/wordprocessingCanvas" xmlns:cx="http://schemas.microsoft.com/office/drawing/2014/chartex" xmlns:cx1="http://schemas.microsoft.com/office/drawing/2015/9/8/chartex" xmlns:cx2="http://schemas.microsoft.com/office/drawing/2015/10/21/chartex" xmlns:cx3="http://schemas.microsoft.com/office/drawing/2016/5/9/chartex" xmlns:cx4="http://schemas.microsoft.com/office/drawing/2016/5/10/chartex" xmlns:cx5="http://schemas.microsoft.com/office/drawing/2016/5/11/chartex" xmlns:cx6="http://schemas.microsoft.com/office/drawing/2016/5/12/chartex" xmlns:cx7="http://schemas.microsoft.com/office/drawing/2016/5/13/chartex" xmlns:cx8="http://schemas.microsoft.com/office/drawing/2016/5/14/chartex" xmlns:mc="http://schemas.openxmlformats.org/markup-compatibility/2006" xmlns:aink="http://schemas.microsoft.com/office/drawing/2016/ink" xmlns:am3d="http://schemas.microsoft.com/office/drawing/2017/model3d" xmlns:o="urn:schemas-microsoft-com:office:office" xmlns:oel="http://schemas.microsoft.com/office/2019/extlst" xmlns:r="http://schemas.openxmlformats.org/officeDocument/2006/relationships" xmlns:m="http://schemas.openxmlformats.org/officeDocument/2006/math" xmlns:v="urn:schemas-microsoft-com:vml" xmlns:wp14="http://schemas.microsoft.com/office/word/2010/wordprocessingDrawing" xmlns:wp="http://schemas.openxmlformats.org/drawingml/2006/wordprocessingDrawing" xmlns:w10="urn:schemas-microsoft-com:office:word" xmlns:w="http://schemas.openxmlformats.org/wordprocessingml/2006/main" xmlns:w14="http://schemas.microsoft.com/office/word/2010/wordml" xmlns:w15="http://schemas.microsoft.com/office/word/2012/wordml" xmlns:w16cex="http://schemas.microsoft.com/office/word/2018/wordml/cex" xmlns:w16cid="http://schemas.microsoft.com/office/word/2016/wordml/cid" xmlns:w16="http://schemas.microsoft.com/office/word/2018/wordml" xmlns:w16sdtdh="http://schemas.microsoft.com/office/word/2020/wordml/sdtdatahash" xmlns:w16se="http://schemas.microsoft.com/office/word/2015/wordml/symex" xmlns:wpg="http://schemas.microsoft.com/office/word/2010/wordprocessingGroup" xmlns:wpi="http://schemas.microsoft.com/office/word/2010/wordprocessingInk" xmlns:wne="http://schemas.microsoft.com/office/word/2006/wordml" xmlns:wps="http://schemas.microsoft.com/office/word/2010/wordprocessingShape" mc:Ignorable="w14 w15 w16se w16cid w16 w16cex w16sdtdh wp14">
   <w:p>
     <w:pPr>
       <w:pStyle w:val="Header"/>
@@ -2359,7 +2482,7 @@
 </file>
 
 <file path=word/header5.xml><?xml version="1.0" encoding="utf-8"?>
-<w:hdr xmlns:wpc="http://schemas.microsoft.com/office/word/2010/wordprocessingCanvas" xmlns:mc="http://schemas.openxmlformats.org/markup-compatibility/2006" xmlns:o="urn:schemas-microsoft-com:office:office" xmlns:r="http://schemas.openxmlformats.org/officeDocument/2006/relationships" xmlns:m="http://schemas.openxmlformats.org/officeDocument/2006/math" xmlns:v="urn:schemas-microsoft-com:vml" xmlns:wp14="http://schemas.microsoft.com/office/word/2010/wordprocessingDrawing" xmlns:wp="http://schemas.openxmlformats.org/drawingml/2006/wordprocessingDrawing" xmlns:w10="urn:schemas-microsoft-com:office:word" xmlns:w="http://schemas.openxmlformats.org/wordprocessingml/2006/main" xmlns:w14="http://schemas.microsoft.com/office/word/2010/wordml" xmlns:w15="http://schemas.microsoft.com/office/word/2012/wordml" xmlns:wpg="http://schemas.microsoft.com/office/word/2010/wordprocessingGroup" xmlns:wpi="http://schemas.microsoft.com/office/word/2010/wordprocessingInk" xmlns:wne="http://schemas.microsoft.com/office/word/2006/wordml" xmlns:wps="http://schemas.microsoft.com/office/word/2010/wordprocessingShape" mc:Ignorable="w14 w15 wp14">
+<w:hdr xmlns:wpc="http://schemas.microsoft.com/office/word/2010/wordprocessingCanvas" xmlns:cx="http://schemas.microsoft.com/office/drawing/2014/chartex" xmlns:cx1="http://schemas.microsoft.com/office/drawing/2015/9/8/chartex" xmlns:cx2="http://schemas.microsoft.com/office/drawing/2015/10/21/chartex" xmlns:cx3="http://schemas.microsoft.com/office/drawing/2016/5/9/chartex" xmlns:cx4="http://schemas.microsoft.com/office/drawing/2016/5/10/chartex" xmlns:cx5="http://schemas.microsoft.com/office/drawing/2016/5/11/chartex" xmlns:cx6="http://schemas.microsoft.com/office/drawing/2016/5/12/chartex" xmlns:cx7="http://schemas.microsoft.com/office/drawing/2016/5/13/chartex" xmlns:cx8="http://schemas.microsoft.com/office/drawing/2016/5/14/chartex" xmlns:mc="http://schemas.openxmlformats.org/markup-compatibility/2006" xmlns:aink="http://schemas.microsoft.com/office/drawing/2016/ink" xmlns:am3d="http://schemas.microsoft.com/office/drawing/2017/model3d" xmlns:o="urn:schemas-microsoft-com:office:office" xmlns:oel="http://schemas.microsoft.com/office/2019/extlst" xmlns:r="http://schemas.openxmlformats.org/officeDocument/2006/relationships" xmlns:m="http://schemas.openxmlformats.org/officeDocument/2006/math" xmlns:v="urn:schemas-microsoft-com:vml" xmlns:wp14="http://schemas.microsoft.com/office/word/2010/wordprocessingDrawing" xmlns:wp="http://schemas.openxmlformats.org/drawingml/2006/wordprocessingDrawing" xmlns:w10="urn:schemas-microsoft-com:office:word" xmlns:w="http://schemas.openxmlformats.org/wordprocessingml/2006/main" xmlns:w14="http://schemas.microsoft.com/office/word/2010/wordml" xmlns:w15="http://schemas.microsoft.com/office/word/2012/wordml" xmlns:w16cex="http://schemas.microsoft.com/office/word/2018/wordml/cex" xmlns:w16cid="http://schemas.microsoft.com/office/word/2016/wordml/cid" xmlns:w16="http://schemas.microsoft.com/office/word/2018/wordml" xmlns:w16sdtdh="http://schemas.microsoft.com/office/word/2020/wordml/sdtdatahash" xmlns:w16se="http://schemas.microsoft.com/office/word/2015/wordml/symex" xmlns:wpg="http://schemas.microsoft.com/office/word/2010/wordprocessingGroup" xmlns:wpi="http://schemas.microsoft.com/office/word/2010/wordprocessingInk" xmlns:wne="http://schemas.microsoft.com/office/word/2006/wordml" xmlns:wps="http://schemas.microsoft.com/office/word/2010/wordprocessingShape" mc:Ignorable="w14 w15 w16se w16cid w16 w16cex w16sdtdh wp14">
   <w:p>
     <w:pPr>
       <w:pStyle w:val="Header"/>
@@ -2375,7 +2498,7 @@
 </file>
 
 <file path=word/numbering.xml><?xml version="1.0" encoding="utf-8"?>
-<w:numbering xmlns:wpc="http://schemas.microsoft.com/office/word/2010/wordprocessingCanvas" xmlns:mc="http://schemas.openxmlformats.org/markup-compatibility/2006" xmlns:o="urn:schemas-microsoft-com:office:office" xmlns:r="http://schemas.openxmlformats.org/officeDocument/2006/relationships" xmlns:m="http://schemas.openxmlformats.org/officeDocument/2006/math" xmlns:v="urn:schemas-microsoft-com:vml" xmlns:wp14="http://schemas.microsoft.com/office/word/2010/wordprocessingDrawing" xmlns:wp="http://schemas.openxmlformats.org/drawingml/2006/wordprocessingDrawing" xmlns:w10="urn:schemas-microsoft-com:office:word" xmlns:w="http://schemas.openxmlformats.org/wordprocessingml/2006/main" xmlns:w14="http://schemas.microsoft.com/office/word/2010/wordml" xmlns:w15="http://schemas.microsoft.com/office/word/2012/wordml" xmlns:wpg="http://schemas.microsoft.com/office/word/2010/wordprocessingGroup" xmlns:wpi="http://schemas.microsoft.com/office/word/2010/wordprocessingInk" xmlns:wne="http://schemas.microsoft.com/office/word/2006/wordml" xmlns:wps="http://schemas.microsoft.com/office/word/2010/wordprocessingShape" mc:Ignorable="w14 w15 wp14">
+<w:numbering xmlns:wpc="http://schemas.microsoft.com/office/word/2010/wordprocessingCanvas" xmlns:cx="http://schemas.microsoft.com/office/drawing/2014/chartex" xmlns:cx1="http://schemas.microsoft.com/office/drawing/2015/9/8/chartex" xmlns:cx2="http://schemas.microsoft.com/office/drawing/2015/10/21/chartex" xmlns:cx3="http://schemas.microsoft.com/office/drawing/2016/5/9/chartex" xmlns:cx4="http://schemas.microsoft.com/office/drawing/2016/5/10/chartex" xmlns:cx5="http://schemas.microsoft.com/office/drawing/2016/5/11/chartex" xmlns:cx6="http://schemas.microsoft.com/office/drawing/2016/5/12/chartex" xmlns:cx7="http://schemas.microsoft.com/office/drawing/2016/5/13/chartex" xmlns:cx8="http://schemas.microsoft.com/office/drawing/2016/5/14/chartex" xmlns:mc="http://schemas.openxmlformats.org/markup-compatibility/2006" xmlns:aink="http://schemas.microsoft.com/office/drawing/2016/ink" xmlns:am3d="http://schemas.microsoft.com/office/drawing/2017/model3d" xmlns:o="urn:schemas-microsoft-com:office:office" xmlns:oel="http://schemas.microsoft.com/office/2019/extlst" xmlns:r="http://schemas.openxmlformats.org/officeDocument/2006/relationships" xmlns:m="http://schemas.openxmlformats.org/officeDocument/2006/math" xmlns:v="urn:schemas-microsoft-com:vml" xmlns:wp14="http://schemas.microsoft.com/office/word/2010/wordprocessingDrawing" xmlns:wp="http://schemas.openxmlformats.org/drawingml/2006/wordprocessingDrawing" xmlns:w10="urn:schemas-microsoft-com:office:word" xmlns:w="http://schemas.openxmlformats.org/wordprocessingml/2006/main" xmlns:w14="http://schemas.microsoft.com/office/word/2010/wordml" xmlns:w15="http://schemas.microsoft.com/office/word/2012/wordml" xmlns:w16cex="http://schemas.microsoft.com/office/word/2018/wordml/cex" xmlns:w16cid="http://schemas.microsoft.com/office/word/2016/wordml/cid" xmlns:w16="http://schemas.microsoft.com/office/word/2018/wordml" xmlns:w16sdtdh="http://schemas.microsoft.com/office/word/2020/wordml/sdtdatahash" xmlns:w16se="http://schemas.microsoft.com/office/word/2015/wordml/symex" xmlns:wpg="http://schemas.microsoft.com/office/word/2010/wordprocessingGroup" xmlns:wpi="http://schemas.microsoft.com/office/word/2010/wordprocessingInk" xmlns:wne="http://schemas.microsoft.com/office/word/2006/wordml" xmlns:wps="http://schemas.microsoft.com/office/word/2010/wordprocessingShape" mc:Ignorable="w14 w15 w16se w16cid w16 w16cex w16sdtdh wp14">
   <w:abstractNum w:abstractNumId="0" w15:restartNumberingAfterBreak="0">
     <w:nsid w:val="02731AC1"/>
     <w:multiLevelType w:val="hybridMultilevel"/>
@@ -3770,50 +3893,166 @@
       </w:rPr>
     </w:lvl>
   </w:abstractNum>
-  <w:num w:numId="1">
+  <w:abstractNum w:abstractNumId="13" w15:restartNumberingAfterBreak="0">
+    <w:nsid w:val="77BF1BFB"/>
+    <w:multiLevelType w:val="hybridMultilevel"/>
+    <w:tmpl w:val="30046CA8"/>
+    <w:lvl w:ilvl="0" w:tplc="48090001">
+      <w:start w:val="1"/>
+      <w:numFmt w:val="bullet"/>
+      <w:lvlText w:val=""/>
+      <w:lvlJc w:val="left"/>
+      <w:pPr>
+        <w:ind w:left="720" w:hanging="360"/>
+      </w:pPr>
+      <w:rPr>
+        <w:rFonts w:ascii="Symbol" w:hAnsi="Symbol" w:hint="default"/>
+      </w:rPr>
+    </w:lvl>
+    <w:lvl w:ilvl="1" w:tplc="48090003" w:tentative="1">
+      <w:start w:val="1"/>
+      <w:numFmt w:val="bullet"/>
+      <w:lvlText w:val="o"/>
+      <w:lvlJc w:val="left"/>
+      <w:pPr>
+        <w:ind w:left="1440" w:hanging="360"/>
+      </w:pPr>
+      <w:rPr>
+        <w:rFonts w:ascii="Courier New" w:hAnsi="Courier New" w:cs="Courier New" w:hint="default"/>
+      </w:rPr>
+    </w:lvl>
+    <w:lvl w:ilvl="2" w:tplc="48090005" w:tentative="1">
+      <w:start w:val="1"/>
+      <w:numFmt w:val="bullet"/>
+      <w:lvlText w:val=""/>
+      <w:lvlJc w:val="left"/>
+      <w:pPr>
+        <w:ind w:left="2160" w:hanging="360"/>
+      </w:pPr>
+      <w:rPr>
+        <w:rFonts w:ascii="Wingdings" w:hAnsi="Wingdings" w:hint="default"/>
+      </w:rPr>
+    </w:lvl>
+    <w:lvl w:ilvl="3" w:tplc="48090001" w:tentative="1">
+      <w:start w:val="1"/>
+      <w:numFmt w:val="bullet"/>
+      <w:lvlText w:val=""/>
+      <w:lvlJc w:val="left"/>
+      <w:pPr>
+        <w:ind w:left="2880" w:hanging="360"/>
+      </w:pPr>
+      <w:rPr>
+        <w:rFonts w:ascii="Symbol" w:hAnsi="Symbol" w:hint="default"/>
+      </w:rPr>
+    </w:lvl>
+    <w:lvl w:ilvl="4" w:tplc="48090003" w:tentative="1">
+      <w:start w:val="1"/>
+      <w:numFmt w:val="bullet"/>
+      <w:lvlText w:val="o"/>
+      <w:lvlJc w:val="left"/>
+      <w:pPr>
+        <w:ind w:left="3600" w:hanging="360"/>
+      </w:pPr>
+      <w:rPr>
+        <w:rFonts w:ascii="Courier New" w:hAnsi="Courier New" w:cs="Courier New" w:hint="default"/>
+      </w:rPr>
+    </w:lvl>
+    <w:lvl w:ilvl="5" w:tplc="48090005" w:tentative="1">
+      <w:start w:val="1"/>
+      <w:numFmt w:val="bullet"/>
+      <w:lvlText w:val=""/>
+      <w:lvlJc w:val="left"/>
+      <w:pPr>
+        <w:ind w:left="4320" w:hanging="360"/>
+      </w:pPr>
+      <w:rPr>
+        <w:rFonts w:ascii="Wingdings" w:hAnsi="Wingdings" w:hint="default"/>
+      </w:rPr>
+    </w:lvl>
+    <w:lvl w:ilvl="6" w:tplc="48090001" w:tentative="1">
+      <w:start w:val="1"/>
+      <w:numFmt w:val="bullet"/>
+      <w:lvlText w:val=""/>
+      <w:lvlJc w:val="left"/>
+      <w:pPr>
+        <w:ind w:left="5040" w:hanging="360"/>
+      </w:pPr>
+      <w:rPr>
+        <w:rFonts w:ascii="Symbol" w:hAnsi="Symbol" w:hint="default"/>
+      </w:rPr>
+    </w:lvl>
+    <w:lvl w:ilvl="7" w:tplc="48090003" w:tentative="1">
+      <w:start w:val="1"/>
+      <w:numFmt w:val="bullet"/>
+      <w:lvlText w:val="o"/>
+      <w:lvlJc w:val="left"/>
+      <w:pPr>
+        <w:ind w:left="5760" w:hanging="360"/>
+      </w:pPr>
+      <w:rPr>
+        <w:rFonts w:ascii="Courier New" w:hAnsi="Courier New" w:cs="Courier New" w:hint="default"/>
+      </w:rPr>
+    </w:lvl>
+    <w:lvl w:ilvl="8" w:tplc="48090005" w:tentative="1">
+      <w:start w:val="1"/>
+      <w:numFmt w:val="bullet"/>
+      <w:lvlText w:val=""/>
+      <w:lvlJc w:val="left"/>
+      <w:pPr>
+        <w:ind w:left="6480" w:hanging="360"/>
+      </w:pPr>
+      <w:rPr>
+        <w:rFonts w:ascii="Wingdings" w:hAnsi="Wingdings" w:hint="default"/>
+      </w:rPr>
+    </w:lvl>
+  </w:abstractNum>
+  <w:num w:numId="1" w16cid:durableId="1705524709">
     <w:abstractNumId w:val="12"/>
   </w:num>
-  <w:num w:numId="2">
+  <w:num w:numId="2" w16cid:durableId="671225773">
     <w:abstractNumId w:val="3"/>
   </w:num>
-  <w:num w:numId="3">
+  <w:num w:numId="3" w16cid:durableId="1872954440">
     <w:abstractNumId w:val="5"/>
   </w:num>
-  <w:num w:numId="4">
+  <w:num w:numId="4" w16cid:durableId="313918341">
     <w:abstractNumId w:val="2"/>
   </w:num>
-  <w:num w:numId="5">
+  <w:num w:numId="5" w16cid:durableId="98919530">
     <w:abstractNumId w:val="1"/>
   </w:num>
-  <w:num w:numId="6">
+  <w:num w:numId="6" w16cid:durableId="237130149">
     <w:abstractNumId w:val="6"/>
   </w:num>
-  <w:num w:numId="7">
+  <w:num w:numId="7" w16cid:durableId="1928146672">
     <w:abstractNumId w:val="7"/>
   </w:num>
-  <w:num w:numId="8">
+  <w:num w:numId="8" w16cid:durableId="303169693">
     <w:abstractNumId w:val="9"/>
   </w:num>
-  <w:num w:numId="9">
+  <w:num w:numId="9" w16cid:durableId="1724979724">
     <w:abstractNumId w:val="10"/>
   </w:num>
-  <w:num w:numId="10">
+  <w:num w:numId="10" w16cid:durableId="339359723">
     <w:abstractNumId w:val="0"/>
   </w:num>
-  <w:num w:numId="11">
+  <w:num w:numId="11" w16cid:durableId="1012296090">
     <w:abstractNumId w:val="11"/>
   </w:num>
-  <w:num w:numId="12">
+  <w:num w:numId="12" w16cid:durableId="1543054224">
     <w:abstractNumId w:val="8"/>
   </w:num>
-  <w:num w:numId="13">
+  <w:num w:numId="13" w16cid:durableId="2032027834">
     <w:abstractNumId w:val="4"/>
+  </w:num>
+  <w:num w:numId="14" w16cid:durableId="2033526535">
+    <w:abstractNumId w:val="13"/>
   </w:num>
 </w:numbering>
 </file>
 
 <file path=word/styles.xml><?xml version="1.0" encoding="utf-8"?>
-<w:styles xmlns:mc="http://schemas.openxmlformats.org/markup-compatibility/2006" xmlns:r="http://schemas.openxmlformats.org/officeDocument/2006/relationships" xmlns:w="http://schemas.openxmlformats.org/wordprocessingml/2006/main" xmlns:w14="http://schemas.microsoft.com/office/word/2010/wordml" xmlns:w15="http://schemas.microsoft.com/office/word/2012/wordml" mc:Ignorable="w14 w15">
+<w:styles xmlns:mc="http://schemas.openxmlformats.org/markup-compatibility/2006" xmlns:r="http://schemas.openxmlformats.org/officeDocument/2006/relationships" xmlns:w="http://schemas.openxmlformats.org/wordprocessingml/2006/main" xmlns:w14="http://schemas.microsoft.com/office/word/2010/wordml" xmlns:w15="http://schemas.microsoft.com/office/word/2012/wordml" xmlns:w16cex="http://schemas.microsoft.com/office/word/2018/wordml/cex" xmlns:w16cid="http://schemas.microsoft.com/office/word/2016/wordml/cid" xmlns:w16="http://schemas.microsoft.com/office/word/2018/wordml" xmlns:w16sdtdh="http://schemas.microsoft.com/office/word/2020/wordml/sdtdatahash" xmlns:w16se="http://schemas.microsoft.com/office/word/2015/wordml/symex" mc:Ignorable="w14 w15 w16se w16cid w16 w16cex w16sdtdh">
   <w:docDefaults>
     <w:rPrDefault>
       <w:rPr>
@@ -3823,7 +4062,7 @@
     </w:rPrDefault>
     <w:pPrDefault/>
   </w:docDefaults>
-  <w:latentStyles w:defLockedState="0" w:defUIPriority="99" w:defSemiHidden="0" w:defUnhideWhenUsed="0" w:defQFormat="0" w:count="371">
+  <w:latentStyles w:defLockedState="0" w:defUIPriority="99" w:defSemiHidden="0" w:defUnhideWhenUsed="0" w:defQFormat="0" w:count="376">
     <w:lsdException w:name="Normal" w:uiPriority="0" w:qFormat="1"/>
     <w:lsdException w:name="heading 1" w:uiPriority="9" w:qFormat="1"/>
     <w:lsdException w:name="heading 2" w:semiHidden="1" w:uiPriority="9" w:unhideWhenUsed="1" w:qFormat="1"/>
@@ -3929,7 +4168,6 @@
     <w:lsdException w:name="HTML Sample" w:semiHidden="1" w:unhideWhenUsed="1"/>
     <w:lsdException w:name="HTML Typewriter" w:semiHidden="1" w:unhideWhenUsed="1"/>
     <w:lsdException w:name="HTML Variable" w:semiHidden="1" w:unhideWhenUsed="1"/>
-    <w:lsdException w:name="Normal Table" w:semiHidden="1" w:unhideWhenUsed="1"/>
     <w:lsdException w:name="annotation subject" w:semiHidden="1" w:unhideWhenUsed="1"/>
     <w:lsdException w:name="No List" w:semiHidden="1" w:unhideWhenUsed="1"/>
     <w:lsdException w:name="Outline List 1" w:semiHidden="1" w:unhideWhenUsed="1"/>
@@ -3972,11 +4210,8 @@
     <w:lsdException w:name="Table Contemporary" w:semiHidden="1" w:unhideWhenUsed="1"/>
     <w:lsdException w:name="Table Elegant" w:semiHidden="1" w:unhideWhenUsed="1"/>
     <w:lsdException w:name="Table Professional" w:semiHidden="1" w:unhideWhenUsed="1"/>
-    <w:lsdException w:name="Table Subtle 1" w:semiHidden="1" w:unhideWhenUsed="1"/>
     <w:lsdException w:name="Table Subtle 2" w:semiHidden="1" w:unhideWhenUsed="1"/>
     <w:lsdException w:name="Table Web 1" w:semiHidden="1" w:unhideWhenUsed="1"/>
-    <w:lsdException w:name="Table Web 2" w:semiHidden="1" w:unhideWhenUsed="1"/>
-    <w:lsdException w:name="Table Web 3" w:semiHidden="1" w:unhideWhenUsed="1"/>
     <w:lsdException w:name="Balloon Text" w:semiHidden="1" w:unhideWhenUsed="1"/>
     <w:lsdException w:name="Table Grid" w:uiPriority="59"/>
     <w:lsdException w:name="Table Theme" w:semiHidden="1" w:unhideWhenUsed="1"/>
@@ -4195,6 +4430,11 @@
     <w:lsdException w:name="List Table 5 Dark Accent 6" w:uiPriority="50"/>
     <w:lsdException w:name="List Table 6 Colorful Accent 6" w:uiPriority="51"/>
     <w:lsdException w:name="List Table 7 Colorful Accent 6" w:uiPriority="52"/>
+    <w:lsdException w:name="Mention" w:semiHidden="1" w:unhideWhenUsed="1"/>
+    <w:lsdException w:name="Smart Hyperlink" w:semiHidden="1" w:unhideWhenUsed="1"/>
+    <w:lsdException w:name="Hashtag" w:semiHidden="1" w:unhideWhenUsed="1"/>
+    <w:lsdException w:name="Unresolved Mention" w:semiHidden="1" w:unhideWhenUsed="1"/>
+    <w:lsdException w:name="Smart Link" w:semiHidden="1" w:unhideWhenUsed="1"/>
   </w:latentStyles>
   <w:style w:type="paragraph" w:default="1" w:styleId="Normal">
     <w:name w:val="Normal"/>

</xml_diff>

<commit_message>
Edited some grammar and justification for final project proposal
</commit_message>
<xml_diff>
--- a/GP16.docx
+++ b/GP16.docx
@@ -167,13 +167,45 @@
     </w:p>
     <w:p>
       <w:r>
-        <w:t>This will help improve productivity by being able to provide these work processes in one application, instead of multiple</w:t>
+        <w:t xml:space="preserve">Using the computational </w:t>
+      </w:r>
+      <w:r>
+        <w:t>problem-solving</w:t>
+      </w:r>
+      <w:r>
+        <w:t xml:space="preserve"> process, it</w:t>
+      </w:r>
+      <w:r>
+        <w:t xml:space="preserve"> will help improve productivity </w:t>
+      </w:r>
+      <w:r>
+        <w:t xml:space="preserve">and reduces error </w:t>
+      </w:r>
+      <w:r>
+        <w:t>by being able to provide these work processes in one application, instead of</w:t>
+      </w:r>
+      <w:r>
+        <w:t xml:space="preserve"> the status quo (</w:t>
+      </w:r>
+      <w:proofErr w:type="spellStart"/>
+      <w:r>
+        <w:t>i.e</w:t>
+      </w:r>
+      <w:proofErr w:type="spellEnd"/>
+      <w:r>
+        <w:t xml:space="preserve"> multiple</w:t>
       </w:r>
       <w:r>
         <w:t xml:space="preserve"> interlinked</w:t>
       </w:r>
       <w:r>
-        <w:t xml:space="preserve"> excel sheets to track, calculate and generate reports. </w:t>
+        <w:t xml:space="preserve"> excel sheets to track, calculate and generate reports</w:t>
+      </w:r>
+      <w:r>
+        <w:t>)</w:t>
+      </w:r>
+      <w:r>
+        <w:t xml:space="preserve">. </w:t>
       </w:r>
     </w:p>
     <w:p>
@@ -277,12 +309,23 @@
         <w:sym w:font="Wingdings" w:char="F0E0"/>
       </w:r>
       <w:r>
-        <w:t xml:space="preserve"> For manipulation of days, months and years</w:t>
+        <w:t xml:space="preserve"> For manipulation of days, </w:t>
+      </w:r>
+      <w:proofErr w:type="gramStart"/>
+      <w:r>
+        <w:t>months</w:t>
+      </w:r>
+      <w:proofErr w:type="gramEnd"/>
+      <w:r>
+        <w:t xml:space="preserve"> and years</w:t>
       </w:r>
     </w:p>
     <w:p/>
+    <w:p/>
+    <w:p/>
     <w:p>
       <w:r>
+        <w:lastRenderedPageBreak/>
         <w:t>This application will preliminary have 4 to 5 options for the user to select:</w:t>
       </w:r>
     </w:p>
@@ -320,7 +363,6 @@
     </w:p>
     <w:p>
       <w:r>
-        <w:lastRenderedPageBreak/>
         <w:t>Option 2: Update employee records</w:t>
       </w:r>
       <w:r>
@@ -392,8 +434,13 @@
         </w:numPr>
       </w:pPr>
       <w:r>
-        <w:t>Total cost spent on task for a time period</w:t>
-      </w:r>
+        <w:t xml:space="preserve">Total cost spent on task for </w:t>
+      </w:r>
+      <w:proofErr w:type="gramStart"/>
+      <w:r>
+        <w:t>a time period</w:t>
+      </w:r>
+      <w:proofErr w:type="gramEnd"/>
     </w:p>
     <w:p>
       <w:pPr>
@@ -404,8 +451,13 @@
         </w:numPr>
       </w:pPr>
       <w:r>
-        <w:t>Total resource usage for a time period</w:t>
-      </w:r>
+        <w:t xml:space="preserve">Total resource usage for </w:t>
+      </w:r>
+      <w:proofErr w:type="gramStart"/>
+      <w:r>
+        <w:t>a time period</w:t>
+      </w:r>
+      <w:proofErr w:type="gramEnd"/>
     </w:p>
     <w:p>
       <w:pPr>
@@ -438,10 +490,7 @@
         </w:numPr>
       </w:pPr>
       <w:r>
-        <w:t>Serves as an alternative to an actual database connection</w:t>
-      </w:r>
-      <w:r>
-        <w:t xml:space="preserve"> (data persistence)</w:t>
+        <w:t>Serves as an alternative to an actual database connection (data persistence)</w:t>
       </w:r>
     </w:p>
     <w:p/>
@@ -2108,7 +2157,23 @@
               <w:sz w:val="18"/>
               <w:szCs w:val="20"/>
             </w:rPr>
-            <w:t>Benson Tan Zhi Yong</w:t>
+            <w:t xml:space="preserve">Benson Tan </w:t>
+          </w:r>
+          <w:proofErr w:type="spellStart"/>
+          <w:r>
+            <w:rPr>
+              <w:sz w:val="18"/>
+              <w:szCs w:val="20"/>
+            </w:rPr>
+            <w:t>Zhi</w:t>
+          </w:r>
+          <w:proofErr w:type="spellEnd"/>
+          <w:r>
+            <w:rPr>
+              <w:sz w:val="18"/>
+              <w:szCs w:val="20"/>
+            </w:rPr>
+            <w:t xml:space="preserve"> Yong</w:t>
           </w:r>
         </w:p>
       </w:tc>
@@ -2229,8 +2294,17 @@
               <w:sz w:val="18"/>
               <w:szCs w:val="20"/>
             </w:rPr>
-            <w:t>Shen Yifan</w:t>
+            <w:t xml:space="preserve">Shen </w:t>
           </w:r>
+          <w:proofErr w:type="spellStart"/>
+          <w:r>
+            <w:rPr>
+              <w:sz w:val="18"/>
+              <w:szCs w:val="20"/>
+            </w:rPr>
+            <w:t>Yifan</w:t>
+          </w:r>
+          <w:proofErr w:type="spellEnd"/>
         </w:p>
       </w:tc>
       <w:tc>
@@ -4168,6 +4242,7 @@
     <w:lsdException w:name="HTML Sample" w:semiHidden="1" w:unhideWhenUsed="1"/>
     <w:lsdException w:name="HTML Typewriter" w:semiHidden="1" w:unhideWhenUsed="1"/>
     <w:lsdException w:name="HTML Variable" w:semiHidden="1" w:unhideWhenUsed="1"/>
+    <w:lsdException w:name="Normal Table" w:semiHidden="1" w:unhideWhenUsed="1"/>
     <w:lsdException w:name="annotation subject" w:semiHidden="1" w:unhideWhenUsed="1"/>
     <w:lsdException w:name="No List" w:semiHidden="1" w:unhideWhenUsed="1"/>
     <w:lsdException w:name="Outline List 1" w:semiHidden="1" w:unhideWhenUsed="1"/>
@@ -4210,8 +4285,11 @@
     <w:lsdException w:name="Table Contemporary" w:semiHidden="1" w:unhideWhenUsed="1"/>
     <w:lsdException w:name="Table Elegant" w:semiHidden="1" w:unhideWhenUsed="1"/>
     <w:lsdException w:name="Table Professional" w:semiHidden="1" w:unhideWhenUsed="1"/>
+    <w:lsdException w:name="Table Subtle 1" w:semiHidden="1" w:unhideWhenUsed="1"/>
     <w:lsdException w:name="Table Subtle 2" w:semiHidden="1" w:unhideWhenUsed="1"/>
     <w:lsdException w:name="Table Web 1" w:semiHidden="1" w:unhideWhenUsed="1"/>
+    <w:lsdException w:name="Table Web 2" w:semiHidden="1" w:unhideWhenUsed="1"/>
+    <w:lsdException w:name="Table Web 3" w:semiHidden="1" w:unhideWhenUsed="1"/>
     <w:lsdException w:name="Balloon Text" w:semiHidden="1" w:unhideWhenUsed="1"/>
     <w:lsdException w:name="Table Grid" w:uiPriority="59"/>
     <w:lsdException w:name="Table Theme" w:semiHidden="1" w:unhideWhenUsed="1"/>

</xml_diff>